<commit_message>
Update RESUME, version 0522
</commit_message>
<xml_diff>
--- a/Resume Peiyang Guo.docx
+++ b/Resume Peiyang Guo.docx
@@ -1,6 +1,6 @@
 
 <file path=word/document.xml><?xml version="1.0" encoding="utf-8"?>
-<w:document xmlns:wpc="http://schemas.microsoft.com/office/word/2010/wordprocessingCanvas" xmlns:cx="http://schemas.microsoft.com/office/drawing/2014/chartex" xmlns:cx1="http://schemas.microsoft.com/office/drawing/2015/9/8/chartex" xmlns:cx2="http://schemas.microsoft.com/office/drawing/2015/10/21/chartex" xmlns:cx3="http://schemas.microsoft.com/office/drawing/2016/5/9/chartex" xmlns:cx4="http://schemas.microsoft.com/office/drawing/2016/5/10/chartex" xmlns:cx5="http://schemas.microsoft.com/office/drawing/2016/5/11/chartex" xmlns:cx6="http://schemas.microsoft.com/office/drawing/2016/5/12/chartex" xmlns:cx7="http://schemas.microsoft.com/office/drawing/2016/5/13/chartex" xmlns:cx8="http://schemas.microsoft.com/office/drawing/2016/5/14/chartex" xmlns:mc="http://schemas.openxmlformats.org/markup-compatibility/2006" xmlns:aink="http://schemas.microsoft.com/office/drawing/2016/ink" xmlns:am3d="http://schemas.microsoft.com/office/drawing/2017/model3d" xmlns:o="urn:schemas-microsoft-com:office:office" xmlns:oel="http://schemas.microsoft.com/office/2019/extlst" xmlns:r="http://schemas.openxmlformats.org/officeDocument/2006/relationships" xmlns:m="http://schemas.openxmlformats.org/officeDocument/2006/math" xmlns:v="urn:schemas-microsoft-com:vml" xmlns:wp14="http://schemas.microsoft.com/office/word/2010/wordprocessingDrawing" xmlns:wp="http://schemas.openxmlformats.org/drawingml/2006/wordprocessingDrawing" xmlns:w10="urn:schemas-microsoft-com:office:word" xmlns:w="http://schemas.openxmlformats.org/wordprocessingml/2006/main" xmlns:w14="http://schemas.microsoft.com/office/word/2010/wordml" xmlns:w15="http://schemas.microsoft.com/office/word/2012/wordml" xmlns:w16cex="http://schemas.microsoft.com/office/word/2018/wordml/cex" xmlns:w16cid="http://schemas.microsoft.com/office/word/2016/wordml/cid" xmlns:w16="http://schemas.microsoft.com/office/word/2018/wordml" xmlns:w16sdtdh="http://schemas.microsoft.com/office/word/2020/wordml/sdtdatahash" xmlns:w16se="http://schemas.microsoft.com/office/word/2015/wordml/symex" xmlns:wpg="http://schemas.microsoft.com/office/word/2010/wordprocessingGroup" xmlns:wpi="http://schemas.microsoft.com/office/word/2010/wordprocessingInk" xmlns:wne="http://schemas.microsoft.com/office/word/2006/wordml" xmlns:wps="http://schemas.microsoft.com/office/word/2010/wordprocessingShape" mc:Ignorable="w14 w15 w16se w16cid w16 w16cex w16sdtdh wp14">
+<w:document xmlns:wpc="http://schemas.microsoft.com/office/word/2010/wordprocessingCanvas" xmlns:cx="http://schemas.microsoft.com/office/drawing/2014/chartex" xmlns:cx1="http://schemas.microsoft.com/office/drawing/2015/9/8/chartex" xmlns:cx2="http://schemas.microsoft.com/office/drawing/2015/10/21/chartex" xmlns:cx3="http://schemas.microsoft.com/office/drawing/2016/5/9/chartex" xmlns:cx4="http://schemas.microsoft.com/office/drawing/2016/5/10/chartex" xmlns:cx5="http://schemas.microsoft.com/office/drawing/2016/5/11/chartex" xmlns:cx6="http://schemas.microsoft.com/office/drawing/2016/5/12/chartex" xmlns:cx7="http://schemas.microsoft.com/office/drawing/2016/5/13/chartex" xmlns:cx8="http://schemas.microsoft.com/office/drawing/2016/5/14/chartex" xmlns:mc="http://schemas.openxmlformats.org/markup-compatibility/2006" xmlns:aink="http://schemas.microsoft.com/office/drawing/2016/ink" xmlns:am3d="http://schemas.microsoft.com/office/drawing/2017/model3d" xmlns:o="urn:schemas-microsoft-com:office:office" xmlns:oel="http://schemas.microsoft.com/office/2019/extlst" xmlns:r="http://schemas.openxmlformats.org/officeDocument/2006/relationships" xmlns:m="http://schemas.openxmlformats.org/officeDocument/2006/math" xmlns:v="urn:schemas-microsoft-com:vml" xmlns:wp14="http://schemas.microsoft.com/office/word/2010/wordprocessingDrawing" xmlns:wp="http://schemas.openxmlformats.org/drawingml/2006/wordprocessingDrawing" xmlns:w10="urn:schemas-microsoft-com:office:word" xmlns:w="http://schemas.openxmlformats.org/wordprocessingml/2006/main" xmlns:w14="http://schemas.microsoft.com/office/word/2010/wordml" xmlns:w15="http://schemas.microsoft.com/office/word/2012/wordml" xmlns:w16cex="http://schemas.microsoft.com/office/word/2018/wordml/cex" xmlns:w16cid="http://schemas.microsoft.com/office/word/2016/wordml/cid" xmlns:w16="http://schemas.microsoft.com/office/word/2018/wordml" xmlns:w16du="http://schemas.microsoft.com/office/word/2023/wordml/word16du" xmlns:w16sdtdh="http://schemas.microsoft.com/office/word/2020/wordml/sdtdatahash" xmlns:w16se="http://schemas.microsoft.com/office/word/2015/wordml/symex" xmlns:wpg="http://schemas.microsoft.com/office/word/2010/wordprocessingGroup" xmlns:wpi="http://schemas.microsoft.com/office/word/2010/wordprocessingInk" xmlns:wne="http://schemas.microsoft.com/office/word/2006/wordml" xmlns:wps="http://schemas.microsoft.com/office/word/2010/wordprocessingShape" mc:Ignorable="w14 w15 w16se w16cid w16 w16cex w16sdtdh wp14">
   <w:body>
     <w:p>
       <w:pPr>
@@ -57,48 +57,41 @@
         <w:jc w:val="center"/>
         <w:rPr>
           <w:rFonts w:ascii="Times New Roman" w:hAnsi="Times New Roman" w:cs="Times New Roman"/>
-          <w:lang w:val="de-AT"/>
-        </w:rPr>
-      </w:pPr>
-      <w:r>
-        <w:rPr>
-          <w:rFonts w:ascii="Times New Roman" w:hAnsi="Times New Roman" w:cs="Times New Roman"/>
-          <w:lang w:val="de-AT"/>
+        </w:rPr>
+      </w:pPr>
+      <w:r>
+        <w:rPr>
+          <w:rFonts w:ascii="Times New Roman" w:hAnsi="Times New Roman" w:cs="Times New Roman"/>
         </w:rPr>
         <w:t>(</w:t>
       </w:r>
       <w:r>
         <w:rPr>
           <w:rFonts w:ascii="Times New Roman" w:hAnsi="Times New Roman" w:cs="Times New Roman"/>
-          <w:lang w:val="de-AT"/>
         </w:rPr>
         <w:t>217</w:t>
       </w:r>
       <w:r>
         <w:rPr>
           <w:rFonts w:ascii="Times New Roman" w:hAnsi="Times New Roman" w:cs="Times New Roman"/>
-          <w:lang w:val="de-AT"/>
         </w:rPr>
         <w:t xml:space="preserve">) </w:t>
       </w:r>
       <w:r>
         <w:rPr>
           <w:rFonts w:ascii="Times New Roman" w:hAnsi="Times New Roman" w:cs="Times New Roman"/>
-          <w:lang w:val="de-AT"/>
         </w:rPr>
         <w:t>979</w:t>
       </w:r>
       <w:r>
         <w:rPr>
           <w:rFonts w:ascii="Times New Roman" w:hAnsi="Times New Roman" w:cs="Times New Roman"/>
-          <w:lang w:val="de-AT"/>
         </w:rPr>
         <w:t>-</w:t>
       </w:r>
       <w:r>
         <w:rPr>
           <w:rFonts w:ascii="Times New Roman" w:hAnsi="Times New Roman" w:cs="Times New Roman"/>
-          <w:lang w:val="de-AT"/>
         </w:rPr>
         <w:t>6236</w:t>
       </w:r>
@@ -156,7 +149,26 @@
         <w:rPr>
           <w:rFonts w:ascii="Times New Roman" w:hAnsi="Times New Roman" w:cs="Times New Roman"/>
         </w:rPr>
-        <w:t>604 E Armory Avenue</w:t>
+        <w:t xml:space="preserve">208 </w:t>
+      </w:r>
+      <w:r>
+        <w:rPr>
+          <w:rFonts w:ascii="Times New Roman" w:hAnsi="Times New Roman" w:cs="Times New Roman"/>
+        </w:rPr>
+        <w:t xml:space="preserve">E </w:t>
+      </w:r>
+      <w:r>
+        <w:rPr>
+          <w:rFonts w:ascii="Times New Roman" w:hAnsi="Times New Roman" w:cs="Times New Roman" w:hint="eastAsia"/>
+          <w:lang w:eastAsia="zh-CN"/>
+        </w:rPr>
+        <w:t>White</w:t>
+      </w:r>
+      <w:r>
+        <w:rPr>
+          <w:rFonts w:ascii="Times New Roman" w:hAnsi="Times New Roman" w:cs="Times New Roman"/>
+        </w:rPr>
+        <w:t xml:space="preserve"> Street - 9</w:t>
       </w:r>
       <w:r>
         <w:rPr>
@@ -164,6 +176,7 @@
         </w:rPr>
         <w:t xml:space="preserve">                                                                       </w:t>
       </w:r>
+      <w:proofErr w:type="gramStart"/>
       <w:r>
         <w:rPr>
           <w:rFonts w:ascii="Times New Roman" w:hAnsi="Times New Roman" w:cs="Times New Roman"/>
@@ -176,6 +189,12 @@
           <w:rFonts w:ascii="Times New Roman" w:hAnsi="Times New Roman" w:cs="Times New Roman"/>
         </w:rPr>
         <w:tab/>
+      </w:r>
+      <w:proofErr w:type="gramEnd"/>
+      <w:r>
+        <w:rPr>
+          <w:rFonts w:ascii="Times New Roman" w:hAnsi="Times New Roman" w:cs="Times New Roman"/>
+        </w:rPr>
         <w:t xml:space="preserve">  </w:t>
       </w:r>
       <w:r>
@@ -188,31 +207,32 @@
         <w:rPr>
           <w:rFonts w:ascii="Times New Roman" w:hAnsi="Times New Roman" w:cs="Times New Roman"/>
         </w:rPr>
-        <w:t>604</w:t>
-      </w:r>
-      <w:r>
-        <w:rPr>
-          <w:rFonts w:ascii="Times New Roman" w:hAnsi="Times New Roman" w:cs="Times New Roman"/>
-        </w:rPr>
-        <w:t xml:space="preserve"> E </w:t>
-      </w:r>
-      <w:r>
-        <w:rPr>
-          <w:rFonts w:ascii="Times New Roman" w:hAnsi="Times New Roman" w:cs="Times New Roman"/>
-        </w:rPr>
-        <w:t>Armory</w:t>
-      </w:r>
-      <w:r>
-        <w:rPr>
-          <w:rFonts w:ascii="Times New Roman" w:hAnsi="Times New Roman" w:cs="Times New Roman"/>
-        </w:rPr>
-        <w:t xml:space="preserve"> </w:t>
-      </w:r>
-      <w:r>
-        <w:rPr>
-          <w:rFonts w:ascii="Times New Roman" w:hAnsi="Times New Roman" w:cs="Times New Roman"/>
-        </w:rPr>
-        <w:t>Avenue</w:t>
+        <w:t xml:space="preserve">208 E </w:t>
+      </w:r>
+      <w:r>
+        <w:rPr>
+          <w:rFonts w:ascii="Times New Roman" w:hAnsi="Times New Roman" w:cs="Times New Roman" w:hint="eastAsia"/>
+          <w:lang w:eastAsia="zh-CN"/>
+        </w:rPr>
+        <w:t>White</w:t>
+      </w:r>
+      <w:r>
+        <w:rPr>
+          <w:rFonts w:ascii="Times New Roman" w:hAnsi="Times New Roman" w:cs="Times New Roman"/>
+        </w:rPr>
+        <w:t xml:space="preserve"> Street </w:t>
+      </w:r>
+      <w:r>
+        <w:rPr>
+          <w:rFonts w:ascii="Times New Roman" w:hAnsi="Times New Roman" w:cs="Times New Roman"/>
+        </w:rPr>
+        <w:t>–</w:t>
+      </w:r>
+      <w:r>
+        <w:rPr>
+          <w:rFonts w:ascii="Times New Roman" w:hAnsi="Times New Roman" w:cs="Times New Roman"/>
+        </w:rPr>
+        <w:t xml:space="preserve"> 9</w:t>
       </w:r>
     </w:p>
     <w:p>
@@ -524,7 +544,8 @@
       <w:pPr>
         <w:rPr>
           <w:rFonts w:ascii="Times New Roman" w:hAnsi="Times New Roman" w:cs="Times New Roman"/>
-          <w:i/>
+          <w:iCs/>
+          <w:lang w:eastAsia="zh-CN"/>
         </w:rPr>
       </w:pPr>
       <w:r>
@@ -582,19 +603,577 @@
           <w:iCs/>
         </w:rPr>
         <w:tab/>
-        <w:t xml:space="preserve">        </w:t>
-      </w:r>
-      <w:r>
-        <w:rPr>
-          <w:rFonts w:ascii="Times New Roman" w:hAnsi="Times New Roman" w:cs="Times New Roman"/>
-          <w:iCs/>
-        </w:rPr>
-        <w:t xml:space="preserve">                       </w:t>
-      </w:r>
-      <w:r>
-        <w:rPr>
-          <w:rFonts w:ascii="Times New Roman" w:hAnsi="Times New Roman" w:cs="Times New Roman"/>
-          <w:iCs/>
+        <w:t xml:space="preserve">       </w:t>
+      </w:r>
+      <w:r>
+        <w:rPr>
+          <w:rFonts w:ascii="Times New Roman" w:hAnsi="Times New Roman" w:cs="Times New Roman"/>
+          <w:iCs/>
+        </w:rPr>
+        <w:t xml:space="preserve">GPA: </w:t>
+      </w:r>
+      <w:r>
+        <w:rPr>
+          <w:rFonts w:ascii="Times New Roman" w:hAnsi="Times New Roman" w:cs="Times New Roman"/>
+          <w:iCs/>
+        </w:rPr>
+        <w:t>4.00</w:t>
+      </w:r>
+      <w:r>
+        <w:rPr>
+          <w:rFonts w:ascii="Times New Roman" w:hAnsi="Times New Roman" w:cs="Times New Roman" w:hint="eastAsia"/>
+          <w:iCs/>
+          <w:lang w:eastAsia="zh-CN"/>
+        </w:rPr>
+        <w:t>/</w:t>
+      </w:r>
+      <w:r>
+        <w:rPr>
+          <w:rFonts w:ascii="Times New Roman" w:hAnsi="Times New Roman" w:cs="Times New Roman"/>
+          <w:iCs/>
+          <w:lang w:eastAsia="zh-CN"/>
+        </w:rPr>
+        <w:t>4.00</w:t>
+      </w:r>
+      <w:r>
+        <w:rPr>
+          <w:rFonts w:ascii="Times New Roman" w:hAnsi="Times New Roman" w:cs="Times New Roman"/>
+          <w:iCs/>
+          <w:lang w:eastAsia="zh-CN"/>
+        </w:rPr>
+        <w:t>, LAS Dean</w:t>
+      </w:r>
+      <w:r>
+        <w:rPr>
+          <w:rFonts w:ascii="Times New Roman" w:hAnsi="Times New Roman" w:cs="Times New Roman"/>
+          <w:iCs/>
+          <w:lang w:eastAsia="zh-CN"/>
+        </w:rPr>
+        <w:t>s</w:t>
+      </w:r>
+      <w:r>
+        <w:rPr>
+          <w:rFonts w:ascii="Times New Roman" w:hAnsi="Times New Roman" w:cs="Times New Roman"/>
+          <w:iCs/>
+          <w:lang w:eastAsia="zh-CN"/>
+        </w:rPr>
+        <w:t xml:space="preserve"> List</w:t>
+      </w:r>
+    </w:p>
+    <w:p>
+      <w:pPr>
+        <w:rPr>
+          <w:rFonts w:ascii="Times New Roman" w:hAnsi="Times New Roman" w:cs="Times New Roman"/>
+          <w:iCs/>
+          <w:sz w:val="21"/>
+          <w:szCs w:val="21"/>
+          <w:lang w:eastAsia="zh-CN"/>
+        </w:rPr>
+      </w:pPr>
+      <w:r>
+        <w:rPr>
+          <w:rFonts w:ascii="Times New Roman" w:hAnsi="Times New Roman" w:cs="Times New Roman"/>
+          <w:iCs/>
+          <w:sz w:val="21"/>
+          <w:szCs w:val="21"/>
+          <w:lang w:eastAsia="zh-CN"/>
+        </w:rPr>
+        <w:t>MATH416</w:t>
+      </w:r>
+      <w:r>
+        <w:rPr>
+          <w:rFonts w:ascii="Times New Roman" w:hAnsi="Times New Roman" w:cs="Times New Roman"/>
+          <w:iCs/>
+          <w:sz w:val="21"/>
+          <w:szCs w:val="21"/>
+          <w:lang w:eastAsia="zh-CN"/>
+        </w:rPr>
+        <w:tab/>
+      </w:r>
+      <w:r>
+        <w:rPr>
+          <w:rFonts w:ascii="Times New Roman" w:hAnsi="Times New Roman" w:cs="Times New Roman"/>
+          <w:iCs/>
+          <w:sz w:val="21"/>
+          <w:szCs w:val="21"/>
+          <w:lang w:eastAsia="zh-CN"/>
+        </w:rPr>
+        <w:t>Abstract Linear Algebra Honor Section</w:t>
+      </w:r>
+      <w:r>
+        <w:rPr>
+          <w:rFonts w:ascii="Times New Roman" w:hAnsi="Times New Roman" w:cs="Times New Roman"/>
+          <w:iCs/>
+          <w:sz w:val="21"/>
+          <w:szCs w:val="21"/>
+          <w:lang w:eastAsia="zh-CN"/>
+        </w:rPr>
+        <w:tab/>
+      </w:r>
+      <w:r>
+        <w:rPr>
+          <w:rFonts w:ascii="Times New Roman" w:hAnsi="Times New Roman" w:cs="Times New Roman"/>
+          <w:iCs/>
+          <w:sz w:val="21"/>
+          <w:szCs w:val="21"/>
+          <w:lang w:eastAsia="zh-CN"/>
+        </w:rPr>
+        <w:t>A+H</w:t>
+      </w:r>
+    </w:p>
+    <w:p>
+      <w:pPr>
+        <w:rPr>
+          <w:rFonts w:ascii="Times New Roman" w:hAnsi="Times New Roman" w:cs="Times New Roman"/>
+          <w:iCs/>
+          <w:sz w:val="21"/>
+          <w:szCs w:val="21"/>
+          <w:lang w:eastAsia="zh-CN"/>
+        </w:rPr>
+      </w:pPr>
+      <w:r>
+        <w:rPr>
+          <w:rFonts w:ascii="Times New Roman" w:hAnsi="Times New Roman" w:cs="Times New Roman" w:hint="eastAsia"/>
+          <w:iCs/>
+          <w:sz w:val="21"/>
+          <w:szCs w:val="21"/>
+          <w:lang w:eastAsia="zh-CN"/>
+        </w:rPr>
+        <w:t>E</w:t>
+      </w:r>
+      <w:r>
+        <w:rPr>
+          <w:rFonts w:ascii="Times New Roman" w:hAnsi="Times New Roman" w:cs="Times New Roman"/>
+          <w:iCs/>
+          <w:sz w:val="21"/>
+          <w:szCs w:val="21"/>
+          <w:lang w:eastAsia="zh-CN"/>
+        </w:rPr>
+        <w:t>CE110</w:t>
+      </w:r>
+      <w:r>
+        <w:rPr>
+          <w:rFonts w:ascii="Times New Roman" w:hAnsi="Times New Roman" w:cs="Times New Roman"/>
+          <w:iCs/>
+          <w:sz w:val="21"/>
+          <w:szCs w:val="21"/>
+          <w:lang w:eastAsia="zh-CN"/>
+        </w:rPr>
+        <w:tab/>
+      </w:r>
+      <w:r>
+        <w:rPr>
+          <w:rFonts w:ascii="Times New Roman" w:hAnsi="Times New Roman" w:cs="Times New Roman"/>
+          <w:iCs/>
+          <w:sz w:val="21"/>
+          <w:szCs w:val="21"/>
+          <w:lang w:eastAsia="zh-CN"/>
+        </w:rPr>
+        <w:tab/>
+      </w:r>
+      <w:r>
+        <w:rPr>
+          <w:rFonts w:ascii="Times New Roman" w:hAnsi="Times New Roman" w:cs="Times New Roman"/>
+          <w:iCs/>
+          <w:sz w:val="21"/>
+          <w:szCs w:val="21"/>
+          <w:lang w:eastAsia="zh-CN"/>
+        </w:rPr>
+        <w:t>Intro</w:t>
+      </w:r>
+      <w:r>
+        <w:rPr>
+          <w:rFonts w:ascii="Times New Roman" w:hAnsi="Times New Roman" w:cs="Times New Roman"/>
+          <w:iCs/>
+          <w:sz w:val="21"/>
+          <w:szCs w:val="21"/>
+          <w:lang w:eastAsia="zh-CN"/>
+        </w:rPr>
+        <w:t>duction</w:t>
+      </w:r>
+      <w:r>
+        <w:rPr>
+          <w:rFonts w:ascii="Times New Roman" w:hAnsi="Times New Roman" w:cs="Times New Roman"/>
+          <w:iCs/>
+          <w:sz w:val="21"/>
+          <w:szCs w:val="21"/>
+          <w:lang w:eastAsia="zh-CN"/>
+        </w:rPr>
+        <w:t xml:space="preserve"> to </w:t>
+      </w:r>
+      <w:r>
+        <w:rPr>
+          <w:rFonts w:ascii="Times New Roman" w:hAnsi="Times New Roman" w:cs="Times New Roman"/>
+          <w:iCs/>
+          <w:sz w:val="21"/>
+          <w:szCs w:val="21"/>
+          <w:lang w:eastAsia="zh-CN"/>
+        </w:rPr>
+        <w:t>Electronics</w:t>
+      </w:r>
+      <w:r>
+        <w:rPr>
+          <w:rFonts w:ascii="Times New Roman" w:hAnsi="Times New Roman" w:cs="Times New Roman"/>
+          <w:iCs/>
+          <w:sz w:val="21"/>
+          <w:szCs w:val="21"/>
+          <w:lang w:eastAsia="zh-CN"/>
+        </w:rPr>
+        <w:tab/>
+      </w:r>
+      <w:r>
+        <w:rPr>
+          <w:rFonts w:ascii="Times New Roman" w:hAnsi="Times New Roman" w:cs="Times New Roman"/>
+          <w:iCs/>
+          <w:sz w:val="21"/>
+          <w:szCs w:val="21"/>
+          <w:lang w:eastAsia="zh-CN"/>
+        </w:rPr>
+        <w:tab/>
+        <w:t>A+</w:t>
+      </w:r>
+    </w:p>
+    <w:p>
+      <w:pPr>
+        <w:rPr>
+          <w:rFonts w:ascii="Times New Roman" w:hAnsi="Times New Roman" w:cs="Times New Roman"/>
+          <w:iCs/>
+          <w:sz w:val="21"/>
+          <w:szCs w:val="21"/>
+          <w:lang w:eastAsia="zh-CN"/>
+        </w:rPr>
+      </w:pPr>
+      <w:r>
+        <w:rPr>
+          <w:rFonts w:ascii="Times New Roman" w:hAnsi="Times New Roman" w:cs="Times New Roman" w:hint="eastAsia"/>
+          <w:iCs/>
+          <w:sz w:val="21"/>
+          <w:szCs w:val="21"/>
+          <w:lang w:eastAsia="zh-CN"/>
+        </w:rPr>
+        <w:t>C</w:t>
+      </w:r>
+      <w:r>
+        <w:rPr>
+          <w:rFonts w:ascii="Times New Roman" w:hAnsi="Times New Roman" w:cs="Times New Roman"/>
+          <w:iCs/>
+          <w:sz w:val="21"/>
+          <w:szCs w:val="21"/>
+          <w:lang w:eastAsia="zh-CN"/>
+        </w:rPr>
+        <w:t>S225</w:t>
+      </w:r>
+      <w:r>
+        <w:rPr>
+          <w:rFonts w:ascii="Times New Roman" w:hAnsi="Times New Roman" w:cs="Times New Roman"/>
+          <w:iCs/>
+          <w:sz w:val="21"/>
+          <w:szCs w:val="21"/>
+          <w:lang w:eastAsia="zh-CN"/>
+        </w:rPr>
+        <w:tab/>
+      </w:r>
+      <w:r>
+        <w:rPr>
+          <w:rFonts w:ascii="Times New Roman" w:hAnsi="Times New Roman" w:cs="Times New Roman"/>
+          <w:iCs/>
+          <w:sz w:val="21"/>
+          <w:szCs w:val="21"/>
+          <w:lang w:eastAsia="zh-CN"/>
+        </w:rPr>
+        <w:tab/>
+        <w:t>Data Structure</w:t>
+      </w:r>
+      <w:r>
+        <w:rPr>
+          <w:rFonts w:ascii="Times New Roman" w:hAnsi="Times New Roman" w:cs="Times New Roman"/>
+          <w:iCs/>
+          <w:sz w:val="21"/>
+          <w:szCs w:val="21"/>
+          <w:lang w:eastAsia="zh-CN"/>
+        </w:rPr>
+        <w:tab/>
+      </w:r>
+      <w:r>
+        <w:rPr>
+          <w:rFonts w:ascii="Times New Roman" w:hAnsi="Times New Roman" w:cs="Times New Roman"/>
+          <w:iCs/>
+          <w:sz w:val="21"/>
+          <w:szCs w:val="21"/>
+          <w:lang w:eastAsia="zh-CN"/>
+        </w:rPr>
+        <w:tab/>
+      </w:r>
+      <w:r>
+        <w:rPr>
+          <w:rFonts w:ascii="Times New Roman" w:hAnsi="Times New Roman" w:cs="Times New Roman"/>
+          <w:iCs/>
+          <w:sz w:val="21"/>
+          <w:szCs w:val="21"/>
+          <w:lang w:eastAsia="zh-CN"/>
+        </w:rPr>
+        <w:tab/>
+      </w:r>
+      <w:r>
+        <w:rPr>
+          <w:rFonts w:ascii="Times New Roman" w:hAnsi="Times New Roman" w:cs="Times New Roman"/>
+          <w:iCs/>
+          <w:sz w:val="21"/>
+          <w:szCs w:val="21"/>
+          <w:lang w:eastAsia="zh-CN"/>
+        </w:rPr>
+        <w:tab/>
+        <w:t>A</w:t>
+      </w:r>
+    </w:p>
+    <w:p>
+      <w:pPr>
+        <w:rPr>
+          <w:rFonts w:ascii="Times New Roman" w:hAnsi="Times New Roman" w:cs="Times New Roman"/>
+          <w:iCs/>
+          <w:sz w:val="21"/>
+          <w:szCs w:val="21"/>
+          <w:lang w:eastAsia="zh-CN"/>
+        </w:rPr>
+      </w:pPr>
+      <w:r>
+        <w:rPr>
+          <w:rFonts w:ascii="Times New Roman" w:hAnsi="Times New Roman" w:cs="Times New Roman" w:hint="eastAsia"/>
+          <w:iCs/>
+          <w:sz w:val="21"/>
+          <w:szCs w:val="21"/>
+          <w:lang w:eastAsia="zh-CN"/>
+        </w:rPr>
+        <w:t>C</w:t>
+      </w:r>
+      <w:r>
+        <w:rPr>
+          <w:rFonts w:ascii="Times New Roman" w:hAnsi="Times New Roman" w:cs="Times New Roman"/>
+          <w:iCs/>
+          <w:sz w:val="21"/>
+          <w:szCs w:val="21"/>
+          <w:lang w:eastAsia="zh-CN"/>
+        </w:rPr>
+        <w:t>S233</w:t>
+      </w:r>
+      <w:r>
+        <w:rPr>
+          <w:rFonts w:ascii="Times New Roman" w:hAnsi="Times New Roman" w:cs="Times New Roman"/>
+          <w:iCs/>
+          <w:sz w:val="21"/>
+          <w:szCs w:val="21"/>
+          <w:lang w:eastAsia="zh-CN"/>
+        </w:rPr>
+        <w:tab/>
+      </w:r>
+      <w:r>
+        <w:rPr>
+          <w:rFonts w:ascii="Times New Roman" w:hAnsi="Times New Roman" w:cs="Times New Roman"/>
+          <w:iCs/>
+          <w:sz w:val="21"/>
+          <w:szCs w:val="21"/>
+          <w:lang w:eastAsia="zh-CN"/>
+        </w:rPr>
+        <w:tab/>
+        <w:t>Computer Architecture (MIPS, Verilog)</w:t>
+      </w:r>
+      <w:r>
+        <w:rPr>
+          <w:rFonts w:ascii="Times New Roman" w:hAnsi="Times New Roman" w:cs="Times New Roman"/>
+          <w:iCs/>
+          <w:sz w:val="21"/>
+          <w:szCs w:val="21"/>
+          <w:lang w:eastAsia="zh-CN"/>
+        </w:rPr>
+        <w:tab/>
+        <w:t>A</w:t>
+      </w:r>
+    </w:p>
+    <w:p>
+      <w:pPr>
+        <w:rPr>
+          <w:rFonts w:ascii="Times New Roman" w:hAnsi="Times New Roman" w:cs="Times New Roman"/>
+          <w:iCs/>
+          <w:sz w:val="21"/>
+          <w:szCs w:val="21"/>
+          <w:lang w:eastAsia="zh-CN"/>
+        </w:rPr>
+      </w:pPr>
+      <w:r>
+        <w:rPr>
+          <w:rFonts w:ascii="Times New Roman" w:hAnsi="Times New Roman" w:cs="Times New Roman" w:hint="eastAsia"/>
+          <w:iCs/>
+          <w:sz w:val="21"/>
+          <w:szCs w:val="21"/>
+          <w:lang w:eastAsia="zh-CN"/>
+        </w:rPr>
+        <w:t>R</w:t>
+      </w:r>
+      <w:r>
+        <w:rPr>
+          <w:rFonts w:ascii="Times New Roman" w:hAnsi="Times New Roman" w:cs="Times New Roman"/>
+          <w:iCs/>
+          <w:sz w:val="21"/>
+          <w:szCs w:val="21"/>
+          <w:lang w:eastAsia="zh-CN"/>
+        </w:rPr>
+        <w:t>HET105</w:t>
+      </w:r>
+      <w:r>
+        <w:rPr>
+          <w:rFonts w:ascii="Times New Roman" w:hAnsi="Times New Roman" w:cs="Times New Roman"/>
+          <w:iCs/>
+          <w:sz w:val="21"/>
+          <w:szCs w:val="21"/>
+          <w:lang w:eastAsia="zh-CN"/>
+        </w:rPr>
+        <w:tab/>
+        <w:t>Writing and Research</w:t>
+      </w:r>
+      <w:r>
+        <w:rPr>
+          <w:rFonts w:ascii="Times New Roman" w:hAnsi="Times New Roman" w:cs="Times New Roman"/>
+          <w:iCs/>
+          <w:sz w:val="21"/>
+          <w:szCs w:val="21"/>
+          <w:lang w:eastAsia="zh-CN"/>
+        </w:rPr>
+        <w:tab/>
+      </w:r>
+      <w:r>
+        <w:rPr>
+          <w:rFonts w:ascii="Times New Roman" w:hAnsi="Times New Roman" w:cs="Times New Roman"/>
+          <w:iCs/>
+          <w:sz w:val="21"/>
+          <w:szCs w:val="21"/>
+          <w:lang w:eastAsia="zh-CN"/>
+        </w:rPr>
+        <w:tab/>
+      </w:r>
+      <w:r>
+        <w:rPr>
+          <w:rFonts w:ascii="Times New Roman" w:hAnsi="Times New Roman" w:cs="Times New Roman"/>
+          <w:iCs/>
+          <w:sz w:val="21"/>
+          <w:szCs w:val="21"/>
+          <w:lang w:eastAsia="zh-CN"/>
+        </w:rPr>
+        <w:tab/>
+        <w:t>A</w:t>
+      </w:r>
+    </w:p>
+    <w:p>
+      <w:pPr>
+        <w:spacing w:before="120"/>
+        <w:rPr>
+          <w:rFonts w:ascii="Times New Roman" w:hAnsi="Times New Roman" w:cs="Times New Roman"/>
+          <w:b/>
+          <w:sz w:val="28"/>
+        </w:rPr>
+      </w:pPr>
+      <w:r>
+        <w:rPr>
+          <w:rFonts w:ascii="Times New Roman" w:hAnsi="Times New Roman" w:cs="Times New Roman"/>
+          <w:b/>
+          <w:noProof/>
+        </w:rPr>
+        <w:t xml:space="preserve">Shanghai </w:t>
+      </w:r>
+      <w:r>
+        <w:rPr>
+          <w:rFonts w:ascii="Times New Roman" w:hAnsi="Times New Roman" w:cs="Times New Roman"/>
+          <w:b/>
+          <w:noProof/>
+        </w:rPr>
+        <w:t>World Foreign Language Academy</w:t>
+      </w:r>
+      <w:r>
+        <w:rPr>
+          <w:rFonts w:ascii="Times New Roman" w:hAnsi="Times New Roman" w:cs="Times New Roman"/>
+        </w:rPr>
+        <w:tab/>
+      </w:r>
+      <w:r>
+        <w:rPr>
+          <w:rFonts w:ascii="Times New Roman" w:hAnsi="Times New Roman" w:cs="Times New Roman"/>
+        </w:rPr>
+        <w:tab/>
+        <w:t xml:space="preserve">          </w:t>
+      </w:r>
+      <w:r>
+        <w:rPr>
+          <w:rFonts w:ascii="Times New Roman" w:hAnsi="Times New Roman" w:cs="Times New Roman"/>
+        </w:rPr>
+        <w:tab/>
+      </w:r>
+      <w:r>
+        <w:rPr>
+          <w:rFonts w:ascii="Times New Roman" w:hAnsi="Times New Roman" w:cs="Times New Roman"/>
+        </w:rPr>
+        <w:tab/>
+        <w:t xml:space="preserve">               </w:t>
+      </w:r>
+      <w:r>
+        <w:rPr>
+          <w:rFonts w:ascii="Times New Roman" w:hAnsi="Times New Roman" w:cs="Times New Roman"/>
+        </w:rPr>
+        <w:t xml:space="preserve">     </w:t>
+      </w:r>
+      <w:r>
+        <w:rPr>
+          <w:rFonts w:ascii="Times New Roman" w:hAnsi="Times New Roman" w:cs="Times New Roman"/>
+          <w:b/>
+        </w:rPr>
+        <w:t>Graduation: May 202</w:t>
+      </w:r>
+      <w:r>
+        <w:rPr>
+          <w:rFonts w:ascii="Times New Roman" w:hAnsi="Times New Roman" w:cs="Times New Roman"/>
+          <w:b/>
+        </w:rPr>
+        <w:t>2</w:t>
+      </w:r>
+    </w:p>
+    <w:p>
+      <w:pPr>
+        <w:rPr>
+          <w:rFonts w:ascii="Times New Roman" w:hAnsi="Times New Roman" w:cs="Times New Roman"/>
+          <w:iCs/>
+          <w:lang w:eastAsia="zh-CN"/>
+        </w:rPr>
+      </w:pPr>
+      <w:r>
+        <w:rPr>
+          <w:rFonts w:ascii="Times New Roman" w:hAnsi="Times New Roman" w:cs="Times New Roman" w:hint="eastAsia"/>
+          <w:i/>
+        </w:rPr>
+        <w:t>I</w:t>
+      </w:r>
+      <w:r>
+        <w:rPr>
+          <w:rFonts w:ascii="Times New Roman" w:hAnsi="Times New Roman" w:cs="Times New Roman"/>
+          <w:i/>
+        </w:rPr>
+        <w:t>nte</w:t>
+      </w:r>
+      <w:r>
+        <w:rPr>
+          <w:rFonts w:ascii="Times New Roman" w:hAnsi="Times New Roman" w:cs="Times New Roman"/>
+          <w:i/>
+        </w:rPr>
+        <w:t xml:space="preserve">rnational </w:t>
+      </w:r>
+      <w:r>
+        <w:rPr>
+          <w:rFonts w:ascii="Times New Roman" w:hAnsi="Times New Roman" w:cs="Times New Roman"/>
+          <w:i/>
+        </w:rPr>
+        <w:t>Baccalaureate</w:t>
+      </w:r>
+      <w:r>
+        <w:rPr>
+          <w:rFonts w:ascii="Times New Roman" w:hAnsi="Times New Roman" w:cs="Times New Roman"/>
+          <w:i/>
         </w:rPr>
         <w:t xml:space="preserve"> </w:t>
       </w:r>
@@ -603,31 +1182,268 @@
           <w:rFonts w:ascii="Times New Roman" w:hAnsi="Times New Roman" w:cs="Times New Roman"/>
           <w:i/>
         </w:rPr>
+        <w:t xml:space="preserve">Diploma </w:t>
+      </w:r>
+      <w:r>
+        <w:rPr>
+          <w:rFonts w:ascii="Times New Roman" w:hAnsi="Times New Roman" w:cs="Times New Roman"/>
+          <w:i/>
+          <w:lang w:eastAsia="zh-CN"/>
+        </w:rPr>
+        <w:t>P</w:t>
+      </w:r>
+      <w:r>
+        <w:rPr>
+          <w:rFonts w:ascii="Times New Roman" w:hAnsi="Times New Roman" w:cs="Times New Roman" w:hint="eastAsia"/>
+          <w:i/>
+          <w:lang w:eastAsia="zh-CN"/>
+        </w:rPr>
+        <w:t>rogramme</w:t>
+      </w:r>
+      <w:r>
+        <w:rPr>
+          <w:rFonts w:ascii="Times New Roman" w:hAnsi="Times New Roman" w:cs="Times New Roman"/>
+          <w:iCs/>
+          <w:lang w:eastAsia="zh-CN"/>
+        </w:rPr>
+        <w:tab/>
+      </w:r>
+      <w:r>
+        <w:rPr>
+          <w:rFonts w:ascii="Times New Roman" w:hAnsi="Times New Roman" w:cs="Times New Roman"/>
+          <w:iCs/>
+          <w:lang w:eastAsia="zh-CN"/>
+        </w:rPr>
+        <w:tab/>
+      </w:r>
+      <w:r>
+        <w:rPr>
+          <w:rFonts w:ascii="Times New Roman" w:hAnsi="Times New Roman" w:cs="Times New Roman"/>
+          <w:iCs/>
+          <w:lang w:eastAsia="zh-CN"/>
+        </w:rPr>
+        <w:tab/>
+      </w:r>
+      <w:r>
+        <w:rPr>
+          <w:rFonts w:ascii="Times New Roman" w:hAnsi="Times New Roman" w:cs="Times New Roman"/>
+          <w:iCs/>
+          <w:lang w:eastAsia="zh-CN"/>
+        </w:rPr>
+        <w:tab/>
+        <w:t xml:space="preserve">      </w:t>
+      </w:r>
+      <w:r>
+        <w:rPr>
+          <w:rFonts w:ascii="Times New Roman" w:hAnsi="Times New Roman" w:cs="Times New Roman"/>
+          <w:iCs/>
+          <w:lang w:eastAsia="zh-CN"/>
+        </w:rPr>
+        <w:tab/>
+      </w:r>
+      <w:r>
+        <w:rPr>
+          <w:rFonts w:ascii="Times New Roman" w:hAnsi="Times New Roman" w:cs="Times New Roman"/>
+          <w:iCs/>
+          <w:lang w:eastAsia="zh-CN"/>
+        </w:rPr>
+        <w:tab/>
+      </w:r>
+      <w:r>
+        <w:rPr>
+          <w:rFonts w:ascii="Times New Roman" w:hAnsi="Times New Roman" w:cs="Times New Roman"/>
+          <w:iCs/>
+          <w:lang w:eastAsia="zh-CN"/>
+        </w:rPr>
         <w:t xml:space="preserve"> </w:t>
       </w:r>
       <w:r>
         <w:rPr>
           <w:rFonts w:ascii="Times New Roman" w:hAnsi="Times New Roman" w:cs="Times New Roman"/>
-          <w:i/>
-        </w:rPr>
-        <w:tab/>
-        <w:t xml:space="preserve">        4.00</w:t>
-      </w:r>
-      <w:r>
+          <w:iCs/>
+          <w:lang w:eastAsia="zh-CN"/>
+        </w:rPr>
+        <w:tab/>
+        <w:t xml:space="preserve">    </w:t>
+      </w:r>
+      <w:r>
+        <w:rPr>
+          <w:rFonts w:ascii="Times New Roman" w:hAnsi="Times New Roman" w:cs="Times New Roman"/>
+          <w:iCs/>
+          <w:lang w:eastAsia="zh-CN"/>
+        </w:rPr>
+        <w:t>GPA:</w:t>
+      </w:r>
+      <w:r>
+        <w:rPr>
+          <w:rFonts w:ascii="Times New Roman" w:hAnsi="Times New Roman" w:cs="Times New Roman"/>
+          <w:iCs/>
+          <w:lang w:eastAsia="zh-CN"/>
+        </w:rPr>
+        <w:t xml:space="preserve"> 42/45</w:t>
+      </w:r>
+    </w:p>
+    <w:p>
+      <w:pPr>
         <w:rPr>
           <w:rFonts w:ascii="Times New Roman" w:hAnsi="Times New Roman" w:cs="Times New Roman" w:hint="eastAsia"/>
-          <w:i/>
-          <w:lang w:eastAsia="zh-CN"/>
-        </w:rPr>
-        <w:t>/</w:t>
-      </w:r>
-      <w:r>
-        <w:rPr>
-          <w:rFonts w:ascii="Times New Roman" w:hAnsi="Times New Roman" w:cs="Times New Roman"/>
-          <w:i/>
-          <w:lang w:eastAsia="zh-CN"/>
-        </w:rPr>
-        <w:t>4.00</w:t>
+          <w:iCs/>
+          <w:sz w:val="21"/>
+          <w:szCs w:val="21"/>
+          <w:lang w:eastAsia="zh-CN"/>
+        </w:rPr>
+      </w:pPr>
+      <w:r>
+        <w:rPr>
+          <w:rFonts w:ascii="Times New Roman" w:hAnsi="Times New Roman" w:cs="Times New Roman"/>
+          <w:iCs/>
+          <w:sz w:val="21"/>
+          <w:szCs w:val="21"/>
+          <w:lang w:eastAsia="zh-CN"/>
+        </w:rPr>
+        <w:t>M</w:t>
+      </w:r>
+      <w:r>
+        <w:rPr>
+          <w:rFonts w:ascii="Times New Roman" w:hAnsi="Times New Roman" w:cs="Times New Roman"/>
+          <w:iCs/>
+          <w:sz w:val="21"/>
+          <w:szCs w:val="21"/>
+          <w:lang w:eastAsia="zh-CN"/>
+        </w:rPr>
+        <w:t xml:space="preserve">ath </w:t>
+      </w:r>
+      <w:r>
+        <w:rPr>
+          <w:rFonts w:ascii="Times New Roman" w:hAnsi="Times New Roman" w:cs="Times New Roman"/>
+          <w:iCs/>
+          <w:sz w:val="21"/>
+          <w:szCs w:val="21"/>
+          <w:lang w:eastAsia="zh-CN"/>
+        </w:rPr>
+        <w:tab/>
+      </w:r>
+      <w:r>
+        <w:rPr>
+          <w:rFonts w:ascii="Times New Roman" w:hAnsi="Times New Roman" w:cs="Times New Roman"/>
+          <w:iCs/>
+          <w:sz w:val="21"/>
+          <w:szCs w:val="21"/>
+          <w:lang w:eastAsia="zh-CN"/>
+        </w:rPr>
+        <w:t>HL</w:t>
+      </w:r>
+      <w:r>
+        <w:rPr>
+          <w:rFonts w:ascii="Times New Roman" w:hAnsi="Times New Roman" w:cs="Times New Roman"/>
+          <w:iCs/>
+          <w:sz w:val="21"/>
+          <w:szCs w:val="21"/>
+          <w:lang w:eastAsia="zh-CN"/>
+        </w:rPr>
+        <w:tab/>
+      </w:r>
+      <w:r>
+        <w:rPr>
+          <w:rFonts w:ascii="Times New Roman" w:hAnsi="Times New Roman" w:cs="Times New Roman"/>
+          <w:iCs/>
+          <w:sz w:val="21"/>
+          <w:szCs w:val="21"/>
+          <w:lang w:eastAsia="zh-CN"/>
+        </w:rPr>
+        <w:tab/>
+      </w:r>
+      <w:r>
+        <w:rPr>
+          <w:rFonts w:ascii="Times New Roman" w:hAnsi="Times New Roman" w:cs="Times New Roman"/>
+          <w:iCs/>
+          <w:sz w:val="21"/>
+          <w:szCs w:val="21"/>
+          <w:lang w:eastAsia="zh-CN"/>
+        </w:rPr>
+        <w:tab/>
+      </w:r>
+      <w:r>
+        <w:rPr>
+          <w:rFonts w:ascii="Times New Roman" w:hAnsi="Times New Roman" w:cs="Times New Roman"/>
+          <w:iCs/>
+          <w:sz w:val="21"/>
+          <w:szCs w:val="21"/>
+          <w:lang w:eastAsia="zh-CN"/>
+        </w:rPr>
+        <w:tab/>
+      </w:r>
+      <w:r>
+        <w:rPr>
+          <w:rFonts w:ascii="Times New Roman" w:hAnsi="Times New Roman" w:cs="Times New Roman"/>
+          <w:iCs/>
+          <w:sz w:val="21"/>
+          <w:szCs w:val="21"/>
+          <w:lang w:eastAsia="zh-CN"/>
+        </w:rPr>
+        <w:tab/>
+      </w:r>
+      <w:r>
+        <w:rPr>
+          <w:rFonts w:ascii="Times New Roman" w:hAnsi="Times New Roman" w:cs="Times New Roman"/>
+          <w:iCs/>
+          <w:sz w:val="21"/>
+          <w:szCs w:val="21"/>
+          <w:lang w:eastAsia="zh-CN"/>
+        </w:rPr>
+        <w:tab/>
+        <w:t xml:space="preserve">7/7 </w:t>
+      </w:r>
+      <w:r>
+        <w:rPr>
+          <w:rFonts w:ascii="Times New Roman" w:hAnsi="Times New Roman" w:cs="Times New Roman"/>
+          <w:iCs/>
+          <w:sz w:val="21"/>
+          <w:szCs w:val="21"/>
+          <w:lang w:eastAsia="zh-CN"/>
+        </w:rPr>
+        <w:t xml:space="preserve">and </w:t>
+      </w:r>
+      <w:r>
+        <w:rPr>
+          <w:rFonts w:ascii="Times New Roman" w:hAnsi="Times New Roman" w:cs="Times New Roman"/>
+          <w:iCs/>
+          <w:sz w:val="21"/>
+          <w:szCs w:val="21"/>
+          <w:lang w:eastAsia="zh-CN"/>
+        </w:rPr>
+        <w:t>R</w:t>
+      </w:r>
+      <w:r>
+        <w:rPr>
+          <w:rFonts w:ascii="Times New Roman" w:hAnsi="Times New Roman" w:cs="Times New Roman"/>
+          <w:iCs/>
+          <w:sz w:val="21"/>
+          <w:szCs w:val="21"/>
+          <w:lang w:eastAsia="zh-CN"/>
+        </w:rPr>
+        <w:t>ank 1</w:t>
+      </w:r>
+      <w:r>
+        <w:rPr>
+          <w:rFonts w:ascii="Times New Roman" w:hAnsi="Times New Roman" w:cs="Times New Roman"/>
+          <w:iCs/>
+          <w:sz w:val="21"/>
+          <w:szCs w:val="21"/>
+          <w:vertAlign w:val="superscript"/>
+          <w:lang w:eastAsia="zh-CN"/>
+        </w:rPr>
+        <w:t>st</w:t>
+      </w:r>
+      <w:r>
+        <w:rPr>
+          <w:rFonts w:ascii="Times New Roman" w:hAnsi="Times New Roman" w:cs="Times New Roman"/>
+          <w:iCs/>
+          <w:sz w:val="21"/>
+          <w:szCs w:val="21"/>
+          <w:lang w:eastAsia="zh-CN"/>
+        </w:rPr>
+        <w:t xml:space="preserve"> in School</w:t>
       </w:r>
     </w:p>
     <w:p>
@@ -1002,202 +1818,35 @@
     </w:p>
     <w:p>
       <w:pPr>
-        <w:spacing w:before="240"/>
-        <w:rPr>
-          <w:rFonts w:ascii="Times New Roman" w:hAnsi="Times New Roman" w:cs="Times New Roman"/>
-        </w:rPr>
-      </w:pPr>
-      <w:r>
-        <w:rPr>
-          <w:rFonts w:ascii="Times New Roman" w:hAnsi="Times New Roman" w:cs="Times New Roman" w:hint="eastAsia"/>
-          <w:b/>
-          <w:lang w:eastAsia="zh-CN"/>
-        </w:rPr>
-        <w:t>C</w:t>
-      </w:r>
-      <w:r>
-        <w:rPr>
-          <w:rFonts w:ascii="Times New Roman" w:hAnsi="Times New Roman" w:cs="Times New Roman"/>
-          <w:b/>
-          <w:lang w:eastAsia="zh-CN"/>
-        </w:rPr>
-        <w:t>S128 Honors Project</w:t>
-      </w:r>
-      <w:r>
-        <w:rPr>
-          <w:rFonts w:ascii="Times New Roman" w:hAnsi="Times New Roman" w:cs="Times New Roman"/>
-          <w:b/>
+        <w:pStyle w:val="a9"/>
+        <w:ind w:left="776"/>
+        <w:rPr>
+          <w:rFonts w:ascii="Times New Roman" w:hAnsi="Times New Roman" w:cs="Times New Roman"/>
+          <w:bCs/>
+          <w:sz w:val="22"/>
+          <w:szCs w:val="22"/>
+        </w:rPr>
+      </w:pPr>
+      <w:hyperlink r:id="rId10" w:history="1">
+        <w:r>
+          <w:rPr>
+            <w:rStyle w:val="a7"/>
+            <w:rFonts w:ascii="Times New Roman" w:hAnsi="Times New Roman" w:cs="Times New Roman"/>
+            <w:bCs/>
+            <w:sz w:val="22"/>
+            <w:szCs w:val="22"/>
+          </w:rPr>
+          <w:t>https://github.com/UIUC-Githuber/MM28</w:t>
+        </w:r>
+      </w:hyperlink>
+      <w:r>
+        <w:rPr>
+          <w:rFonts w:ascii="Times New Roman" w:hAnsi="Times New Roman" w:cs="Times New Roman"/>
+          <w:bCs/>
+          <w:sz w:val="22"/>
+          <w:szCs w:val="22"/>
         </w:rPr>
         <w:t xml:space="preserve"> </w:t>
-      </w:r>
-      <w:r>
-        <w:rPr>
-          <w:rFonts w:ascii="Times New Roman" w:hAnsi="Times New Roman" w:cs="Times New Roman"/>
-          <w:b/>
-        </w:rPr>
-        <w:tab/>
-      </w:r>
-      <w:r>
-        <w:rPr>
-          <w:rFonts w:ascii="Times New Roman" w:hAnsi="Times New Roman" w:cs="Times New Roman"/>
-          <w:b/>
-        </w:rPr>
-        <w:tab/>
-        <w:t xml:space="preserve">                    </w:t>
-      </w:r>
-      <w:r>
-        <w:rPr>
-          <w:rFonts w:ascii="Times New Roman" w:hAnsi="Times New Roman" w:cs="Times New Roman"/>
-          <w:b/>
-        </w:rPr>
-        <w:tab/>
-      </w:r>
-      <w:r>
-        <w:rPr>
-          <w:rFonts w:ascii="Times New Roman" w:hAnsi="Times New Roman" w:cs="Times New Roman"/>
-          <w:b/>
-        </w:rPr>
-        <w:tab/>
-      </w:r>
-      <w:r>
-        <w:rPr>
-          <w:rFonts w:ascii="Times New Roman" w:hAnsi="Times New Roman" w:cs="Times New Roman"/>
-          <w:b/>
-        </w:rPr>
-        <w:tab/>
-        <w:t xml:space="preserve">                 Urbana-Champaign, ILLINOIS</w:t>
-      </w:r>
-    </w:p>
-    <w:p>
-      <w:pPr>
-        <w:rPr>
-          <w:rFonts w:ascii="Times New Roman" w:hAnsi="Times New Roman" w:cs="Times New Roman"/>
-          <w:bCs/>
-          <w:i/>
-          <w:iCs/>
-          <w:lang w:eastAsia="zh-CN"/>
-        </w:rPr>
-      </w:pPr>
-      <w:r>
-        <w:rPr>
-          <w:rFonts w:ascii="Times New Roman" w:hAnsi="Times New Roman" w:cs="Times New Roman"/>
-          <w:bCs/>
-          <w:i/>
-          <w:iCs/>
-          <w:lang w:eastAsia="zh-CN"/>
-        </w:rPr>
-        <w:t>Co-leader</w:t>
-      </w:r>
-      <w:r>
-        <w:rPr>
-          <w:rFonts w:ascii="Times New Roman" w:hAnsi="Times New Roman" w:cs="Times New Roman"/>
-          <w:bCs/>
-          <w:i/>
-          <w:iCs/>
-          <w:lang w:eastAsia="zh-CN"/>
-        </w:rPr>
-        <w:tab/>
-      </w:r>
-      <w:r>
-        <w:rPr>
-          <w:rFonts w:ascii="Times New Roman" w:hAnsi="Times New Roman" w:cs="Times New Roman"/>
-          <w:bCs/>
-          <w:i/>
-          <w:iCs/>
-          <w:lang w:eastAsia="zh-CN"/>
-        </w:rPr>
-        <w:tab/>
-      </w:r>
-      <w:r>
-        <w:rPr>
-          <w:rFonts w:ascii="Times New Roman" w:hAnsi="Times New Roman" w:cs="Times New Roman"/>
-          <w:bCs/>
-          <w:i/>
-          <w:iCs/>
-          <w:lang w:eastAsia="zh-CN"/>
-        </w:rPr>
-        <w:tab/>
-      </w:r>
-      <w:r>
-        <w:rPr>
-          <w:rFonts w:ascii="Times New Roman" w:hAnsi="Times New Roman" w:cs="Times New Roman"/>
-          <w:bCs/>
-          <w:i/>
-          <w:iCs/>
-          <w:lang w:eastAsia="zh-CN"/>
-        </w:rPr>
-        <w:tab/>
-      </w:r>
-      <w:r>
-        <w:rPr>
-          <w:rFonts w:ascii="Times New Roman" w:hAnsi="Times New Roman" w:cs="Times New Roman"/>
-          <w:bCs/>
-          <w:i/>
-          <w:iCs/>
-          <w:lang w:eastAsia="zh-CN"/>
-        </w:rPr>
-        <w:tab/>
-      </w:r>
-      <w:r>
-        <w:rPr>
-          <w:rFonts w:ascii="Times New Roman" w:hAnsi="Times New Roman" w:cs="Times New Roman"/>
-          <w:bCs/>
-          <w:i/>
-          <w:iCs/>
-          <w:lang w:eastAsia="zh-CN"/>
-        </w:rPr>
-        <w:tab/>
-      </w:r>
-      <w:r>
-        <w:rPr>
-          <w:rFonts w:ascii="Times New Roman" w:hAnsi="Times New Roman" w:cs="Times New Roman"/>
-          <w:bCs/>
-          <w:i/>
-          <w:iCs/>
-          <w:lang w:eastAsia="zh-CN"/>
-        </w:rPr>
-        <w:tab/>
-      </w:r>
-      <w:r>
-        <w:rPr>
-          <w:rFonts w:ascii="Times New Roman" w:hAnsi="Times New Roman" w:cs="Times New Roman"/>
-          <w:bCs/>
-          <w:i/>
-          <w:iCs/>
-          <w:lang w:eastAsia="zh-CN"/>
-        </w:rPr>
-        <w:tab/>
-      </w:r>
-      <w:r>
-        <w:rPr>
-          <w:rFonts w:ascii="Times New Roman" w:hAnsi="Times New Roman" w:cs="Times New Roman"/>
-          <w:bCs/>
-          <w:i/>
-          <w:iCs/>
-          <w:lang w:eastAsia="zh-CN"/>
-        </w:rPr>
-        <w:tab/>
-      </w:r>
-      <w:r>
-        <w:rPr>
-          <w:rFonts w:ascii="Times New Roman" w:hAnsi="Times New Roman" w:cs="Times New Roman"/>
-          <w:bCs/>
-          <w:i/>
-          <w:iCs/>
-          <w:lang w:eastAsia="zh-CN"/>
-        </w:rPr>
-        <w:tab/>
-      </w:r>
-      <w:r>
-        <w:rPr>
-          <w:rFonts w:ascii="Times New Roman" w:hAnsi="Times New Roman" w:cs="Times New Roman"/>
-          <w:bCs/>
-          <w:i/>
-          <w:iCs/>
-          <w:lang w:eastAsia="zh-CN"/>
-        </w:rPr>
-        <w:tab/>
-        <w:t xml:space="preserve">          December 2022</w:t>
       </w:r>
     </w:p>
     <w:p>
@@ -1208,173 +1857,320 @@
           <w:numId w:val="14"/>
         </w:numPr>
         <w:rPr>
+          <w:rFonts w:ascii="Times New Roman" w:hAnsi="Times New Roman" w:cs="Times New Roman"/>
+          <w:b/>
+        </w:rPr>
+      </w:pPr>
+      <w:r>
+        <w:rPr>
           <w:rFonts w:ascii="Times New Roman" w:hAnsi="Times New Roman" w:cs="Times New Roman" w:hint="eastAsia"/>
-          <w:bCs/>
-          <w:lang w:eastAsia="zh-CN"/>
-        </w:rPr>
-      </w:pPr>
-      <w:r>
-        <w:rPr>
-          <w:rFonts w:ascii="Times New Roman" w:hAnsi="Times New Roman" w:cs="Times New Roman" w:hint="eastAsia"/>
-          <w:bCs/>
-          <w:lang w:eastAsia="zh-CN"/>
-        </w:rPr>
-        <w:t>C</w:t>
-      </w:r>
-      <w:r>
-        <w:rPr>
-          <w:rFonts w:ascii="Times New Roman" w:hAnsi="Times New Roman" w:cs="Times New Roman"/>
-          <w:bCs/>
-          <w:lang w:eastAsia="zh-CN"/>
-        </w:rPr>
-        <w:t xml:space="preserve">ollaborate in project </w:t>
-      </w:r>
-      <w:r>
-        <w:rPr>
-          <w:rFonts w:ascii="Times New Roman" w:hAnsi="Times New Roman" w:cs="Times New Roman"/>
-          <w:iCs/>
-        </w:rPr>
-        <w:t>RustKill</w:t>
-      </w:r>
-      <w:r>
-        <w:rPr>
-          <w:rFonts w:ascii="Times New Roman" w:hAnsi="Times New Roman" w:cs="Times New Roman"/>
-          <w:bCs/>
-          <w:lang w:eastAsia="zh-CN"/>
-        </w:rPr>
-        <w:t>, a local area network server for Werewolf Game</w:t>
+          <w:iCs/>
+          <w:lang w:eastAsia="zh-CN"/>
+        </w:rPr>
+        <w:t>P</w:t>
+      </w:r>
+      <w:r>
+        <w:rPr>
+          <w:rFonts w:ascii="Times New Roman" w:hAnsi="Times New Roman" w:cs="Times New Roman"/>
+          <w:iCs/>
+          <w:lang w:eastAsia="zh-CN"/>
+        </w:rPr>
+        <w:t xml:space="preserve">articipate in </w:t>
+      </w:r>
+      <w:r>
+        <w:rPr>
+          <w:rFonts w:ascii="Times New Roman" w:hAnsi="Times New Roman" w:cs="Times New Roman"/>
+          <w:iCs/>
+          <w:lang w:eastAsia="zh-CN"/>
+        </w:rPr>
+        <w:t xml:space="preserve">HackIllinois </w:t>
+      </w:r>
+      <w:r>
+        <w:rPr>
+          <w:rFonts w:ascii="Times New Roman" w:hAnsi="Times New Roman" w:cs="Times New Roman"/>
+          <w:iCs/>
+          <w:lang w:eastAsia="zh-CN"/>
+        </w:rPr>
+        <w:t>hackathon event</w:t>
+      </w:r>
+      <w:r>
+        <w:rPr>
+          <w:rFonts w:ascii="Times New Roman" w:hAnsi="Times New Roman" w:cs="Times New Roman"/>
+          <w:iCs/>
+          <w:lang w:eastAsia="zh-CN"/>
+        </w:rPr>
+        <w:t>,</w:t>
+      </w:r>
+      <w:r>
+        <w:rPr>
+          <w:rFonts w:ascii="Times New Roman" w:hAnsi="Times New Roman" w:cs="Times New Roman"/>
+          <w:iCs/>
+          <w:lang w:eastAsia="zh-CN"/>
+        </w:rPr>
+        <w:t xml:space="preserve"> </w:t>
+      </w:r>
+      <w:r>
+        <w:rPr>
+          <w:rFonts w:ascii="Times New Roman" w:hAnsi="Times New Roman" w:cs="Times New Roman"/>
+          <w:iCs/>
+          <w:lang w:eastAsia="zh-CN"/>
+        </w:rPr>
+        <w:t>developed a</w:t>
+      </w:r>
+      <w:r>
+        <w:rPr>
+          <w:rFonts w:ascii="Times New Roman" w:hAnsi="Times New Roman" w:cs="Times New Roman"/>
+          <w:iCs/>
+          <w:lang w:eastAsia="zh-CN"/>
+        </w:rPr>
+        <w:t>n AI video converter</w:t>
+      </w:r>
+      <w:r>
+        <w:rPr>
+          <w:rFonts w:ascii="Times New Roman" w:hAnsi="Times New Roman" w:cs="Times New Roman"/>
+          <w:iCs/>
+          <w:lang w:eastAsia="zh-CN"/>
+        </w:rPr>
+        <w:t xml:space="preserve"> that convert </w:t>
+      </w:r>
+      <w:r>
+        <w:rPr>
+          <w:rFonts w:ascii="Times New Roman" w:hAnsi="Times New Roman" w:cs="Times New Roman"/>
+          <w:iCs/>
+          <w:lang w:eastAsia="zh-CN"/>
+        </w:rPr>
+        <w:t>video style</w:t>
       </w:r>
     </w:p>
     <w:p>
       <w:pPr>
-        <w:spacing w:before="240"/>
-        <w:rPr>
-          <w:rFonts w:ascii="Times New Roman" w:hAnsi="Times New Roman" w:cs="Times New Roman"/>
-        </w:rPr>
-      </w:pPr>
-      <w:r>
-        <w:rPr>
-          <w:rFonts w:ascii="Times New Roman" w:hAnsi="Times New Roman" w:cs="Times New Roman"/>
-          <w:b/>
-        </w:rPr>
-        <w:t xml:space="preserve">LOCRL (Programming &amp; Modding Society) </w:t>
-      </w:r>
-      <w:r>
-        <w:rPr>
-          <w:rFonts w:ascii="Times New Roman" w:hAnsi="Times New Roman" w:cs="Times New Roman"/>
-          <w:b/>
-        </w:rPr>
-        <w:tab/>
-        <w:t xml:space="preserve">              </w:t>
-      </w:r>
-      <w:r>
-        <w:rPr>
-          <w:rFonts w:ascii="Times New Roman" w:hAnsi="Times New Roman" w:cs="Times New Roman"/>
-          <w:b/>
-        </w:rPr>
-        <w:tab/>
-      </w:r>
-      <w:r>
-        <w:rPr>
-          <w:rFonts w:ascii="Times New Roman" w:hAnsi="Times New Roman" w:cs="Times New Roman"/>
-          <w:b/>
-        </w:rPr>
-        <w:tab/>
-      </w:r>
-      <w:r>
-        <w:rPr>
-          <w:rFonts w:ascii="Times New Roman" w:hAnsi="Times New Roman" w:cs="Times New Roman"/>
-          <w:b/>
-        </w:rPr>
-        <w:tab/>
-      </w:r>
-      <w:r>
-        <w:rPr>
-          <w:rFonts w:ascii="Times New Roman" w:hAnsi="Times New Roman" w:cs="Times New Roman"/>
-          <w:b/>
-        </w:rPr>
-        <w:tab/>
-      </w:r>
-      <w:r>
-        <w:rPr>
-          <w:rFonts w:ascii="Times New Roman" w:hAnsi="Times New Roman" w:cs="Times New Roman"/>
-          <w:b/>
-        </w:rPr>
-        <w:tab/>
-        <w:t xml:space="preserve">          CHINA</w:t>
+        <w:pStyle w:val="a9"/>
+        <w:ind w:left="776"/>
+        <w:rPr>
+          <w:rFonts w:ascii="Times New Roman" w:hAnsi="Times New Roman" w:cs="Times New Roman"/>
+          <w:bCs/>
+        </w:rPr>
+      </w:pPr>
+      <w:hyperlink r:id="rId11" w:history="1">
+        <w:r>
+          <w:rPr>
+            <w:rStyle w:val="a7"/>
+            <w:rFonts w:ascii="Times New Roman" w:hAnsi="Times New Roman" w:cs="Times New Roman"/>
+            <w:bCs/>
+            <w:sz w:val="22"/>
+            <w:szCs w:val="22"/>
+          </w:rPr>
+          <w:t>https://github.com/CharlieDreemur/AI-Video-Converter</w:t>
+        </w:r>
+      </w:hyperlink>
+      <w:r>
+        <w:rPr>
+          <w:rFonts w:ascii="Times New Roman" w:hAnsi="Times New Roman" w:cs="Times New Roman"/>
+          <w:bCs/>
+          <w:sz w:val="22"/>
+          <w:szCs w:val="22"/>
+        </w:rPr>
+        <w:t xml:space="preserve"> </w:t>
       </w:r>
     </w:p>
     <w:p>
       <w:pPr>
-        <w:rPr>
-          <w:rFonts w:ascii="Times New Roman" w:hAnsi="Times New Roman" w:cs="Times New Roman"/>
-        </w:rPr>
-      </w:pPr>
-      <w:r>
-        <w:rPr>
-          <w:rFonts w:ascii="Times New Roman" w:hAnsi="Times New Roman" w:cs="Times New Roman"/>
-          <w:i/>
-        </w:rPr>
-        <w:t>Founder, President</w:t>
-      </w:r>
-      <w:r>
-        <w:rPr>
-          <w:rFonts w:ascii="Times New Roman" w:hAnsi="Times New Roman" w:cs="Times New Roman"/>
-          <w:i/>
-        </w:rPr>
-        <w:tab/>
-      </w:r>
-      <w:r>
-        <w:rPr>
-          <w:rFonts w:ascii="Times New Roman" w:hAnsi="Times New Roman" w:cs="Times New Roman"/>
-          <w:i/>
-        </w:rPr>
-        <w:tab/>
-      </w:r>
-      <w:r>
-        <w:rPr>
-          <w:rFonts w:ascii="Times New Roman" w:hAnsi="Times New Roman" w:cs="Times New Roman"/>
-          <w:i/>
-        </w:rPr>
-        <w:tab/>
-        <w:t xml:space="preserve">  </w:t>
-      </w:r>
-      <w:r>
-        <w:rPr>
-          <w:rFonts w:ascii="Times New Roman" w:hAnsi="Times New Roman" w:cs="Times New Roman"/>
-          <w:i/>
-        </w:rPr>
-        <w:tab/>
-      </w:r>
-      <w:r>
-        <w:rPr>
-          <w:rFonts w:ascii="Times New Roman" w:hAnsi="Times New Roman" w:cs="Times New Roman"/>
-          <w:i/>
-        </w:rPr>
-        <w:tab/>
-      </w:r>
-      <w:r>
-        <w:rPr>
-          <w:rFonts w:ascii="Times New Roman" w:hAnsi="Times New Roman" w:cs="Times New Roman"/>
-          <w:i/>
-        </w:rPr>
-        <w:tab/>
-      </w:r>
-      <w:r>
-        <w:rPr>
-          <w:rFonts w:ascii="Times New Roman" w:hAnsi="Times New Roman" w:cs="Times New Roman"/>
-          <w:i/>
-        </w:rPr>
-        <w:tab/>
-        <w:t xml:space="preserve">                 </w:t>
-      </w:r>
-      <w:r>
-        <w:rPr>
-          <w:rFonts w:ascii="Times New Roman" w:hAnsi="Times New Roman" w:cs="Times New Roman"/>
-          <w:i/>
-        </w:rPr>
-        <w:tab/>
-        <w:t xml:space="preserve">     December 2015 – Present</w:t>
+        <w:spacing w:before="240"/>
+        <w:rPr>
+          <w:rFonts w:ascii="Times New Roman" w:hAnsi="Times New Roman" w:cs="Times New Roman"/>
+        </w:rPr>
+      </w:pPr>
+      <w:r>
+        <w:rPr>
+          <w:rFonts w:ascii="Times New Roman" w:hAnsi="Times New Roman" w:cs="Times New Roman" w:hint="eastAsia"/>
+          <w:b/>
+          <w:lang w:eastAsia="zh-CN"/>
+        </w:rPr>
+        <w:t>C</w:t>
+      </w:r>
+      <w:r>
+        <w:rPr>
+          <w:rFonts w:ascii="Times New Roman" w:hAnsi="Times New Roman" w:cs="Times New Roman"/>
+          <w:b/>
+          <w:lang w:eastAsia="zh-CN"/>
+        </w:rPr>
+        <w:t>S128 Honors Project</w:t>
+      </w:r>
+      <w:r>
+        <w:rPr>
+          <w:rFonts w:ascii="Times New Roman" w:hAnsi="Times New Roman" w:cs="Times New Roman"/>
+          <w:b/>
+        </w:rPr>
+        <w:t xml:space="preserve"> </w:t>
+      </w:r>
+      <w:r>
+        <w:rPr>
+          <w:rFonts w:ascii="Times New Roman" w:hAnsi="Times New Roman" w:cs="Times New Roman"/>
+          <w:b/>
+        </w:rPr>
+        <w:tab/>
+      </w:r>
+      <w:r>
+        <w:rPr>
+          <w:rFonts w:ascii="Times New Roman" w:hAnsi="Times New Roman" w:cs="Times New Roman"/>
+          <w:b/>
+        </w:rPr>
+        <w:tab/>
+        <w:t xml:space="preserve">                    </w:t>
+      </w:r>
+      <w:r>
+        <w:rPr>
+          <w:rFonts w:ascii="Times New Roman" w:hAnsi="Times New Roman" w:cs="Times New Roman"/>
+          <w:b/>
+        </w:rPr>
+        <w:tab/>
+      </w:r>
+      <w:r>
+        <w:rPr>
+          <w:rFonts w:ascii="Times New Roman" w:hAnsi="Times New Roman" w:cs="Times New Roman"/>
+          <w:b/>
+        </w:rPr>
+        <w:tab/>
+      </w:r>
+      <w:r>
+        <w:rPr>
+          <w:rFonts w:ascii="Times New Roman" w:hAnsi="Times New Roman" w:cs="Times New Roman"/>
+          <w:b/>
+        </w:rPr>
+        <w:tab/>
+        <w:t xml:space="preserve">                 Urbana-Champaign, ILLINOIS</w:t>
+      </w:r>
+    </w:p>
+    <w:p>
+      <w:pPr>
+        <w:rPr>
+          <w:rFonts w:ascii="Times New Roman" w:hAnsi="Times New Roman" w:cs="Times New Roman"/>
+          <w:bCs/>
+          <w:i/>
+          <w:iCs/>
+          <w:lang w:eastAsia="zh-CN"/>
+        </w:rPr>
+      </w:pPr>
+      <w:r>
+        <w:rPr>
+          <w:rFonts w:ascii="Times New Roman" w:hAnsi="Times New Roman" w:cs="Times New Roman"/>
+          <w:bCs/>
+          <w:i/>
+          <w:iCs/>
+          <w:lang w:eastAsia="zh-CN"/>
+        </w:rPr>
+        <w:t>Co-leader</w:t>
+      </w:r>
+      <w:r>
+        <w:rPr>
+          <w:rFonts w:ascii="Times New Roman" w:hAnsi="Times New Roman" w:cs="Times New Roman"/>
+          <w:bCs/>
+          <w:i/>
+          <w:iCs/>
+          <w:lang w:eastAsia="zh-CN"/>
+        </w:rPr>
+        <w:tab/>
+      </w:r>
+      <w:r>
+        <w:rPr>
+          <w:rFonts w:ascii="Times New Roman" w:hAnsi="Times New Roman" w:cs="Times New Roman"/>
+          <w:bCs/>
+          <w:i/>
+          <w:iCs/>
+          <w:lang w:eastAsia="zh-CN"/>
+        </w:rPr>
+        <w:tab/>
+      </w:r>
+      <w:r>
+        <w:rPr>
+          <w:rFonts w:ascii="Times New Roman" w:hAnsi="Times New Roman" w:cs="Times New Roman"/>
+          <w:bCs/>
+          <w:i/>
+          <w:iCs/>
+          <w:lang w:eastAsia="zh-CN"/>
+        </w:rPr>
+        <w:tab/>
+      </w:r>
+      <w:r>
+        <w:rPr>
+          <w:rFonts w:ascii="Times New Roman" w:hAnsi="Times New Roman" w:cs="Times New Roman"/>
+          <w:bCs/>
+          <w:i/>
+          <w:iCs/>
+          <w:lang w:eastAsia="zh-CN"/>
+        </w:rPr>
+        <w:tab/>
+      </w:r>
+      <w:r>
+        <w:rPr>
+          <w:rFonts w:ascii="Times New Roman" w:hAnsi="Times New Roman" w:cs="Times New Roman"/>
+          <w:bCs/>
+          <w:i/>
+          <w:iCs/>
+          <w:lang w:eastAsia="zh-CN"/>
+        </w:rPr>
+        <w:tab/>
+      </w:r>
+      <w:r>
+        <w:rPr>
+          <w:rFonts w:ascii="Times New Roman" w:hAnsi="Times New Roman" w:cs="Times New Roman"/>
+          <w:bCs/>
+          <w:i/>
+          <w:iCs/>
+          <w:lang w:eastAsia="zh-CN"/>
+        </w:rPr>
+        <w:tab/>
+      </w:r>
+      <w:r>
+        <w:rPr>
+          <w:rFonts w:ascii="Times New Roman" w:hAnsi="Times New Roman" w:cs="Times New Roman"/>
+          <w:bCs/>
+          <w:i/>
+          <w:iCs/>
+          <w:lang w:eastAsia="zh-CN"/>
+        </w:rPr>
+        <w:tab/>
+      </w:r>
+      <w:r>
+        <w:rPr>
+          <w:rFonts w:ascii="Times New Roman" w:hAnsi="Times New Roman" w:cs="Times New Roman"/>
+          <w:bCs/>
+          <w:i/>
+          <w:iCs/>
+          <w:lang w:eastAsia="zh-CN"/>
+        </w:rPr>
+        <w:tab/>
+      </w:r>
+      <w:r>
+        <w:rPr>
+          <w:rFonts w:ascii="Times New Roman" w:hAnsi="Times New Roman" w:cs="Times New Roman"/>
+          <w:bCs/>
+          <w:i/>
+          <w:iCs/>
+          <w:lang w:eastAsia="zh-CN"/>
+        </w:rPr>
+        <w:tab/>
+      </w:r>
+      <w:r>
+        <w:rPr>
+          <w:rFonts w:ascii="Times New Roman" w:hAnsi="Times New Roman" w:cs="Times New Roman"/>
+          <w:bCs/>
+          <w:i/>
+          <w:iCs/>
+          <w:lang w:eastAsia="zh-CN"/>
+        </w:rPr>
+        <w:tab/>
+      </w:r>
+      <w:r>
+        <w:rPr>
+          <w:rFonts w:ascii="Times New Roman" w:hAnsi="Times New Roman" w:cs="Times New Roman"/>
+          <w:bCs/>
+          <w:i/>
+          <w:iCs/>
+          <w:lang w:eastAsia="zh-CN"/>
+        </w:rPr>
+        <w:tab/>
+        <w:t xml:space="preserve">          December 2022</w:t>
       </w:r>
     </w:p>
     <w:p>
@@ -1386,16 +2182,232 @@
         </w:numPr>
         <w:rPr>
           <w:rFonts w:ascii="Times New Roman" w:hAnsi="Times New Roman" w:cs="Times New Roman"/>
-          <w:iCs/>
-        </w:rPr>
-      </w:pPr>
-      <w:r>
-        <w:rPr>
-          <w:rFonts w:ascii="Times New Roman" w:hAnsi="Times New Roman" w:cs="Times New Roman"/>
-          <w:iCs/>
-          <w:lang w:eastAsia="zh-CN"/>
-        </w:rPr>
-        <w:t>Powerband, Artificial Intelligence Music Generator [Still Working, Half Individual Project]</w:t>
+          <w:bCs/>
+          <w:lang w:eastAsia="zh-CN"/>
+        </w:rPr>
+      </w:pPr>
+      <w:r>
+        <w:rPr>
+          <w:rFonts w:ascii="Times New Roman" w:hAnsi="Times New Roman" w:cs="Times New Roman" w:hint="eastAsia"/>
+          <w:bCs/>
+          <w:lang w:eastAsia="zh-CN"/>
+        </w:rPr>
+        <w:t>C</w:t>
+      </w:r>
+      <w:r>
+        <w:rPr>
+          <w:rFonts w:ascii="Times New Roman" w:hAnsi="Times New Roman" w:cs="Times New Roman"/>
+          <w:bCs/>
+          <w:lang w:eastAsia="zh-CN"/>
+        </w:rPr>
+        <w:t xml:space="preserve">ollaborate in project </w:t>
+      </w:r>
+      <w:r>
+        <w:rPr>
+          <w:rFonts w:ascii="Times New Roman" w:hAnsi="Times New Roman" w:cs="Times New Roman"/>
+          <w:iCs/>
+        </w:rPr>
+        <w:t>RustKill</w:t>
+      </w:r>
+      <w:r>
+        <w:rPr>
+          <w:rFonts w:ascii="Times New Roman" w:hAnsi="Times New Roman" w:cs="Times New Roman"/>
+          <w:bCs/>
+          <w:lang w:eastAsia="zh-CN"/>
+        </w:rPr>
+        <w:t>, a local area network server for Werewolf Game</w:t>
+      </w:r>
+      <w:r>
+        <w:rPr>
+          <w:rFonts w:ascii="Times New Roman" w:hAnsi="Times New Roman" w:cs="Times New Roman"/>
+          <w:bCs/>
+          <w:lang w:eastAsia="zh-CN"/>
+        </w:rPr>
+        <w:t xml:space="preserve">, Focus in </w:t>
+      </w:r>
+      <w:r>
+        <w:rPr>
+          <w:rFonts w:ascii="Times New Roman" w:hAnsi="Times New Roman" w:cs="Times New Roman"/>
+          <w:bCs/>
+          <w:lang w:eastAsia="zh-CN"/>
+        </w:rPr>
+        <w:t>B</w:t>
+      </w:r>
+      <w:r>
+        <w:rPr>
+          <w:rFonts w:ascii="Times New Roman" w:hAnsi="Times New Roman" w:cs="Times New Roman"/>
+          <w:bCs/>
+          <w:lang w:eastAsia="zh-CN"/>
+        </w:rPr>
+        <w:t>ackend</w:t>
+      </w:r>
+    </w:p>
+    <w:p>
+      <w:pPr>
+        <w:pStyle w:val="a9"/>
+        <w:ind w:left="776"/>
+        <w:rPr>
+          <w:rFonts w:ascii="Times New Roman" w:hAnsi="Times New Roman" w:cs="Times New Roman" w:hint="eastAsia"/>
+          <w:bCs/>
+          <w:sz w:val="22"/>
+          <w:szCs w:val="22"/>
+          <w:lang w:eastAsia="zh-CN"/>
+        </w:rPr>
+      </w:pPr>
+      <w:hyperlink r:id="rId12" w:history="1">
+        <w:r>
+          <w:rPr>
+            <w:rStyle w:val="a7"/>
+            <w:rFonts w:ascii="Times New Roman" w:hAnsi="Times New Roman" w:cs="Times New Roman"/>
+            <w:bCs/>
+            <w:sz w:val="22"/>
+            <w:szCs w:val="22"/>
+            <w:lang w:eastAsia="zh-CN"/>
+          </w:rPr>
+          <w:t>https://github.com/ETwilight/Rust-project</w:t>
+        </w:r>
+      </w:hyperlink>
+      <w:r>
+        <w:rPr>
+          <w:rFonts w:ascii="Times New Roman" w:hAnsi="Times New Roman" w:cs="Times New Roman"/>
+          <w:bCs/>
+          <w:sz w:val="22"/>
+          <w:szCs w:val="22"/>
+          <w:lang w:eastAsia="zh-CN"/>
+        </w:rPr>
+        <w:t xml:space="preserve"> </w:t>
+      </w:r>
+    </w:p>
+    <w:p>
+      <w:pPr>
+        <w:spacing w:before="240"/>
+        <w:rPr>
+          <w:rFonts w:ascii="Times New Roman" w:hAnsi="Times New Roman" w:cs="Times New Roman"/>
+        </w:rPr>
+      </w:pPr>
+      <w:r>
+        <w:rPr>
+          <w:rFonts w:ascii="Times New Roman" w:hAnsi="Times New Roman" w:cs="Times New Roman"/>
+          <w:b/>
+        </w:rPr>
+        <w:t xml:space="preserve">LOCRL (Programming &amp; Modding Society) </w:t>
+      </w:r>
+      <w:r>
+        <w:rPr>
+          <w:rFonts w:ascii="Times New Roman" w:hAnsi="Times New Roman" w:cs="Times New Roman"/>
+          <w:b/>
+        </w:rPr>
+        <w:tab/>
+        <w:t xml:space="preserve">              </w:t>
+      </w:r>
+      <w:r>
+        <w:rPr>
+          <w:rFonts w:ascii="Times New Roman" w:hAnsi="Times New Roman" w:cs="Times New Roman"/>
+          <w:b/>
+        </w:rPr>
+        <w:tab/>
+      </w:r>
+      <w:r>
+        <w:rPr>
+          <w:rFonts w:ascii="Times New Roman" w:hAnsi="Times New Roman" w:cs="Times New Roman"/>
+          <w:b/>
+        </w:rPr>
+        <w:tab/>
+      </w:r>
+      <w:r>
+        <w:rPr>
+          <w:rFonts w:ascii="Times New Roman" w:hAnsi="Times New Roman" w:cs="Times New Roman"/>
+          <w:b/>
+        </w:rPr>
+        <w:tab/>
+      </w:r>
+      <w:r>
+        <w:rPr>
+          <w:rFonts w:ascii="Times New Roman" w:hAnsi="Times New Roman" w:cs="Times New Roman"/>
+          <w:b/>
+        </w:rPr>
+        <w:tab/>
+      </w:r>
+      <w:r>
+        <w:rPr>
+          <w:rFonts w:ascii="Times New Roman" w:hAnsi="Times New Roman" w:cs="Times New Roman"/>
+          <w:b/>
+        </w:rPr>
+        <w:tab/>
+        <w:t xml:space="preserve">          CHINA</w:t>
+      </w:r>
+    </w:p>
+    <w:p>
+      <w:pPr>
+        <w:rPr>
+          <w:rFonts w:ascii="Times New Roman" w:hAnsi="Times New Roman" w:cs="Times New Roman"/>
+        </w:rPr>
+      </w:pPr>
+      <w:r>
+        <w:rPr>
+          <w:rFonts w:ascii="Times New Roman" w:hAnsi="Times New Roman" w:cs="Times New Roman"/>
+          <w:i/>
+        </w:rPr>
+        <w:t>Founder, President</w:t>
+      </w:r>
+      <w:r>
+        <w:rPr>
+          <w:rFonts w:ascii="Times New Roman" w:hAnsi="Times New Roman" w:cs="Times New Roman"/>
+          <w:i/>
+        </w:rPr>
+        <w:tab/>
+      </w:r>
+      <w:r>
+        <w:rPr>
+          <w:rFonts w:ascii="Times New Roman" w:hAnsi="Times New Roman" w:cs="Times New Roman"/>
+          <w:i/>
+        </w:rPr>
+        <w:tab/>
+      </w:r>
+      <w:r>
+        <w:rPr>
+          <w:rFonts w:ascii="Times New Roman" w:hAnsi="Times New Roman" w:cs="Times New Roman"/>
+          <w:i/>
+        </w:rPr>
+        <w:tab/>
+        <w:t xml:space="preserve">  </w:t>
+      </w:r>
+      <w:r>
+        <w:rPr>
+          <w:rFonts w:ascii="Times New Roman" w:hAnsi="Times New Roman" w:cs="Times New Roman"/>
+          <w:i/>
+        </w:rPr>
+        <w:tab/>
+      </w:r>
+      <w:r>
+        <w:rPr>
+          <w:rFonts w:ascii="Times New Roman" w:hAnsi="Times New Roman" w:cs="Times New Roman"/>
+          <w:i/>
+        </w:rPr>
+        <w:tab/>
+      </w:r>
+      <w:r>
+        <w:rPr>
+          <w:rFonts w:ascii="Times New Roman" w:hAnsi="Times New Roman" w:cs="Times New Roman"/>
+          <w:i/>
+        </w:rPr>
+        <w:tab/>
+      </w:r>
+      <w:r>
+        <w:rPr>
+          <w:rFonts w:ascii="Times New Roman" w:hAnsi="Times New Roman" w:cs="Times New Roman"/>
+          <w:i/>
+        </w:rPr>
+        <w:tab/>
+        <w:t xml:space="preserve">                 </w:t>
+      </w:r>
+      <w:r>
+        <w:rPr>
+          <w:rFonts w:ascii="Times New Roman" w:hAnsi="Times New Roman" w:cs="Times New Roman"/>
+          <w:i/>
+        </w:rPr>
+        <w:tab/>
+        <w:t xml:space="preserve">     December 2015 – Present</w:t>
       </w:r>
     </w:p>
     <w:p>
@@ -1414,279 +2426,9 @@
         <w:rPr>
           <w:rFonts w:ascii="Times New Roman" w:hAnsi="Times New Roman" w:cs="Times New Roman"/>
           <w:iCs/>
-        </w:rPr>
-        <w:t>WebIDE, Android Application for Web Developing</w:t>
-      </w:r>
-    </w:p>
-    <w:p>
-      <w:pPr>
-        <w:spacing w:before="240"/>
-        <w:rPr>
-          <w:rFonts w:ascii="Times New Roman" w:hAnsi="Times New Roman" w:cs="Times New Roman"/>
-        </w:rPr>
-      </w:pPr>
-      <w:r>
-        <w:rPr>
-          <w:rFonts w:ascii="Times New Roman" w:hAnsi="Times New Roman" w:cs="Times New Roman"/>
-          <w:b/>
-        </w:rPr>
-        <w:t>Computerization</w:t>
-      </w:r>
-      <w:r>
-        <w:rPr>
-          <w:rFonts w:ascii="Times New Roman" w:hAnsi="Times New Roman" w:cs="Times New Roman"/>
-          <w:b/>
-        </w:rPr>
-        <w:t xml:space="preserve"> Club</w:t>
-      </w:r>
-      <w:r>
-        <w:rPr>
-          <w:rFonts w:ascii="Times New Roman" w:hAnsi="Times New Roman" w:cs="Times New Roman"/>
-          <w:b/>
-        </w:rPr>
-        <w:t xml:space="preserve"> </w:t>
-      </w:r>
-      <w:r>
-        <w:rPr>
-          <w:rFonts w:ascii="Times New Roman" w:hAnsi="Times New Roman" w:cs="Times New Roman"/>
-          <w:b/>
-        </w:rPr>
-        <w:tab/>
-      </w:r>
-      <w:r>
-        <w:rPr>
-          <w:rFonts w:ascii="Times New Roman" w:hAnsi="Times New Roman" w:cs="Times New Roman"/>
-          <w:b/>
-        </w:rPr>
-        <w:tab/>
-      </w:r>
-      <w:r>
-        <w:rPr>
-          <w:rFonts w:ascii="Times New Roman" w:hAnsi="Times New Roman" w:cs="Times New Roman"/>
-          <w:b/>
-        </w:rPr>
-        <w:tab/>
-        <w:t xml:space="preserve">                    </w:t>
-      </w:r>
-      <w:r>
-        <w:rPr>
-          <w:rFonts w:ascii="Times New Roman" w:hAnsi="Times New Roman" w:cs="Times New Roman"/>
-          <w:b/>
-        </w:rPr>
-        <w:tab/>
-      </w:r>
-      <w:r>
-        <w:rPr>
-          <w:rFonts w:ascii="Times New Roman" w:hAnsi="Times New Roman" w:cs="Times New Roman"/>
-          <w:b/>
-        </w:rPr>
-        <w:tab/>
-      </w:r>
-      <w:r>
-        <w:rPr>
-          <w:rFonts w:ascii="Times New Roman" w:hAnsi="Times New Roman" w:cs="Times New Roman"/>
-          <w:b/>
-        </w:rPr>
-        <w:tab/>
-      </w:r>
-      <w:r>
-        <w:rPr>
-          <w:rFonts w:ascii="Times New Roman" w:hAnsi="Times New Roman" w:cs="Times New Roman"/>
-          <w:b/>
-        </w:rPr>
-        <w:tab/>
-      </w:r>
-      <w:r>
-        <w:rPr>
-          <w:rFonts w:ascii="Times New Roman" w:hAnsi="Times New Roman" w:cs="Times New Roman"/>
-          <w:b/>
-        </w:rPr>
-        <w:tab/>
-      </w:r>
-      <w:r>
-        <w:rPr>
-          <w:rFonts w:ascii="Times New Roman" w:hAnsi="Times New Roman" w:cs="Times New Roman"/>
-          <w:b/>
-        </w:rPr>
-        <w:t xml:space="preserve">    </w:t>
-      </w:r>
-      <w:r>
-        <w:rPr>
-          <w:rFonts w:ascii="Times New Roman" w:hAnsi="Times New Roman" w:cs="Times New Roman"/>
-          <w:b/>
-        </w:rPr>
-        <w:t>Shanghai</w:t>
-      </w:r>
-      <w:r>
-        <w:rPr>
-          <w:rFonts w:ascii="Times New Roman" w:hAnsi="Times New Roman" w:cs="Times New Roman"/>
-          <w:b/>
-        </w:rPr>
-        <w:t>,</w:t>
-      </w:r>
-      <w:r>
-        <w:rPr>
-          <w:rFonts w:ascii="Times New Roman" w:hAnsi="Times New Roman" w:cs="Times New Roman"/>
-          <w:b/>
-        </w:rPr>
-        <w:t xml:space="preserve"> CHINA</w:t>
-      </w:r>
-    </w:p>
-    <w:p>
-      <w:pPr>
-        <w:rPr>
-          <w:rFonts w:ascii="Times New Roman" w:hAnsi="Times New Roman" w:cs="Times New Roman"/>
-          <w:i/>
-        </w:rPr>
-      </w:pPr>
-      <w:r>
-        <w:rPr>
-          <w:rFonts w:ascii="Times New Roman" w:hAnsi="Times New Roman" w:cs="Times New Roman"/>
-          <w:i/>
-        </w:rPr>
-        <w:t>Leader</w:t>
-      </w:r>
-      <w:r>
-        <w:rPr>
-          <w:rFonts w:ascii="Times New Roman" w:hAnsi="Times New Roman" w:cs="Times New Roman"/>
-          <w:i/>
-        </w:rPr>
-        <w:t xml:space="preserve">, AI Department </w:t>
-      </w:r>
-      <w:r>
-        <w:rPr>
-          <w:rFonts w:ascii="Times New Roman" w:hAnsi="Times New Roman" w:cs="Times New Roman"/>
-          <w:i/>
-        </w:rPr>
-        <w:t>Chief</w:t>
-      </w:r>
-      <w:r>
-        <w:rPr>
-          <w:rFonts w:ascii="Times New Roman" w:hAnsi="Times New Roman" w:cs="Times New Roman"/>
-          <w:i/>
-        </w:rPr>
-        <w:tab/>
-      </w:r>
-      <w:r>
-        <w:rPr>
-          <w:rFonts w:ascii="Times New Roman" w:hAnsi="Times New Roman" w:cs="Times New Roman"/>
-          <w:i/>
-        </w:rPr>
-        <w:tab/>
-        <w:t xml:space="preserve">  </w:t>
-      </w:r>
-      <w:r>
-        <w:rPr>
-          <w:rFonts w:ascii="Times New Roman" w:hAnsi="Times New Roman" w:cs="Times New Roman"/>
-          <w:i/>
-        </w:rPr>
-        <w:tab/>
-      </w:r>
-      <w:r>
-        <w:rPr>
-          <w:rFonts w:ascii="Times New Roman" w:hAnsi="Times New Roman" w:cs="Times New Roman"/>
-          <w:i/>
-        </w:rPr>
-        <w:tab/>
-      </w:r>
-      <w:r>
-        <w:rPr>
-          <w:rFonts w:ascii="Times New Roman" w:hAnsi="Times New Roman" w:cs="Times New Roman"/>
-          <w:i/>
-        </w:rPr>
-        <w:tab/>
-      </w:r>
-      <w:r>
-        <w:rPr>
-          <w:rFonts w:ascii="Times New Roman" w:hAnsi="Times New Roman" w:cs="Times New Roman"/>
-          <w:i/>
-        </w:rPr>
-        <w:tab/>
-      </w:r>
-      <w:r>
-        <w:rPr>
-          <w:rFonts w:ascii="Times New Roman" w:hAnsi="Times New Roman" w:cs="Times New Roman"/>
-          <w:i/>
-        </w:rPr>
-        <w:tab/>
-        <w:t xml:space="preserve">           </w:t>
-      </w:r>
-      <w:r>
-        <w:rPr>
-          <w:rFonts w:ascii="Times New Roman" w:hAnsi="Times New Roman" w:cs="Times New Roman"/>
-          <w:i/>
-        </w:rPr>
-        <w:t xml:space="preserve">      </w:t>
-      </w:r>
-      <w:r>
-        <w:rPr>
-          <w:rFonts w:ascii="Times New Roman" w:hAnsi="Times New Roman" w:cs="Times New Roman"/>
-          <w:i/>
-        </w:rPr>
-        <w:t xml:space="preserve"> </w:t>
-      </w:r>
-      <w:r>
-        <w:rPr>
-          <w:rFonts w:ascii="Times New Roman" w:hAnsi="Times New Roman" w:cs="Times New Roman"/>
-          <w:i/>
-        </w:rPr>
-        <w:t xml:space="preserve"> </w:t>
-      </w:r>
-      <w:r>
-        <w:rPr>
-          <w:rFonts w:ascii="Times New Roman" w:hAnsi="Times New Roman" w:cs="Times New Roman"/>
-          <w:i/>
-        </w:rPr>
-        <w:t xml:space="preserve"> </w:t>
-      </w:r>
-      <w:r>
-        <w:rPr>
-          <w:rFonts w:ascii="Times New Roman" w:hAnsi="Times New Roman" w:cs="Times New Roman"/>
-          <w:i/>
-        </w:rPr>
-        <w:t xml:space="preserve">   </w:t>
-      </w:r>
-      <w:r>
-        <w:rPr>
-          <w:rFonts w:ascii="Times New Roman" w:hAnsi="Times New Roman" w:cs="Times New Roman"/>
-          <w:i/>
-        </w:rPr>
-        <w:t xml:space="preserve"> </w:t>
-      </w:r>
-      <w:r>
-        <w:rPr>
-          <w:rFonts w:ascii="Times New Roman" w:hAnsi="Times New Roman" w:cs="Times New Roman"/>
-          <w:i/>
-        </w:rPr>
-        <w:t>July</w:t>
-      </w:r>
-      <w:r>
-        <w:rPr>
-          <w:rFonts w:ascii="Times New Roman" w:hAnsi="Times New Roman" w:cs="Times New Roman"/>
-          <w:i/>
-        </w:rPr>
-        <w:t xml:space="preserve"> 20</w:t>
-      </w:r>
-      <w:r>
-        <w:rPr>
-          <w:rFonts w:ascii="Times New Roman" w:hAnsi="Times New Roman" w:cs="Times New Roman"/>
-          <w:i/>
-        </w:rPr>
-        <w:t>20</w:t>
-      </w:r>
-      <w:r>
-        <w:rPr>
-          <w:rFonts w:ascii="Times New Roman" w:hAnsi="Times New Roman" w:cs="Times New Roman"/>
-          <w:i/>
-        </w:rPr>
-        <w:t xml:space="preserve"> – </w:t>
-      </w:r>
-      <w:r>
-        <w:rPr>
-          <w:rFonts w:ascii="Times New Roman" w:hAnsi="Times New Roman" w:cs="Times New Roman"/>
-          <w:i/>
-        </w:rPr>
-        <w:t>July 2021</w:t>
+          <w:lang w:eastAsia="zh-CN"/>
+        </w:rPr>
+        <w:t>Powerband, Artificial Intelligence Music Generator [Still Working, Half Individual Project]</w:t>
       </w:r>
     </w:p>
     <w:p>
@@ -1706,49 +2448,280 @@
           <w:rFonts w:ascii="Times New Roman" w:hAnsi="Times New Roman" w:cs="Times New Roman"/>
           <w:iCs/>
         </w:rPr>
+        <w:t>WebIDE, Android Application for Web Developing</w:t>
+      </w:r>
+    </w:p>
+    <w:p>
+      <w:pPr>
+        <w:spacing w:before="240"/>
+        <w:rPr>
+          <w:rFonts w:ascii="Times New Roman" w:hAnsi="Times New Roman" w:cs="Times New Roman"/>
+        </w:rPr>
+      </w:pPr>
+      <w:r>
+        <w:rPr>
+          <w:rFonts w:ascii="Times New Roman" w:hAnsi="Times New Roman" w:cs="Times New Roman"/>
+          <w:b/>
+        </w:rPr>
+        <w:t>Computerization</w:t>
+      </w:r>
+      <w:r>
+        <w:rPr>
+          <w:rFonts w:ascii="Times New Roman" w:hAnsi="Times New Roman" w:cs="Times New Roman"/>
+          <w:b/>
+        </w:rPr>
+        <w:t xml:space="preserve"> Club</w:t>
+      </w:r>
+      <w:r>
+        <w:rPr>
+          <w:rFonts w:ascii="Times New Roman" w:hAnsi="Times New Roman" w:cs="Times New Roman"/>
+          <w:b/>
+        </w:rPr>
+        <w:t xml:space="preserve"> </w:t>
+      </w:r>
+      <w:r>
+        <w:rPr>
+          <w:rFonts w:ascii="Times New Roman" w:hAnsi="Times New Roman" w:cs="Times New Roman"/>
+          <w:b/>
+        </w:rPr>
+        <w:tab/>
+      </w:r>
+      <w:r>
+        <w:rPr>
+          <w:rFonts w:ascii="Times New Roman" w:hAnsi="Times New Roman" w:cs="Times New Roman"/>
+          <w:b/>
+        </w:rPr>
+        <w:tab/>
+      </w:r>
+      <w:r>
+        <w:rPr>
+          <w:rFonts w:ascii="Times New Roman" w:hAnsi="Times New Roman" w:cs="Times New Roman"/>
+          <w:b/>
+        </w:rPr>
+        <w:tab/>
+        <w:t xml:space="preserve">                    </w:t>
+      </w:r>
+      <w:r>
+        <w:rPr>
+          <w:rFonts w:ascii="Times New Roman" w:hAnsi="Times New Roman" w:cs="Times New Roman"/>
+          <w:b/>
+        </w:rPr>
+        <w:tab/>
+      </w:r>
+      <w:r>
+        <w:rPr>
+          <w:rFonts w:ascii="Times New Roman" w:hAnsi="Times New Roman" w:cs="Times New Roman"/>
+          <w:b/>
+        </w:rPr>
+        <w:tab/>
+      </w:r>
+      <w:r>
+        <w:rPr>
+          <w:rFonts w:ascii="Times New Roman" w:hAnsi="Times New Roman" w:cs="Times New Roman"/>
+          <w:b/>
+        </w:rPr>
+        <w:tab/>
+      </w:r>
+      <w:r>
+        <w:rPr>
+          <w:rFonts w:ascii="Times New Roman" w:hAnsi="Times New Roman" w:cs="Times New Roman"/>
+          <w:b/>
+        </w:rPr>
+        <w:tab/>
+      </w:r>
+      <w:r>
+        <w:rPr>
+          <w:rFonts w:ascii="Times New Roman" w:hAnsi="Times New Roman" w:cs="Times New Roman"/>
+          <w:b/>
+        </w:rPr>
+        <w:tab/>
+      </w:r>
+      <w:r>
+        <w:rPr>
+          <w:rFonts w:ascii="Times New Roman" w:hAnsi="Times New Roman" w:cs="Times New Roman"/>
+          <w:b/>
+        </w:rPr>
+        <w:t xml:space="preserve">    </w:t>
+      </w:r>
+      <w:r>
+        <w:rPr>
+          <w:rFonts w:ascii="Times New Roman" w:hAnsi="Times New Roman" w:cs="Times New Roman"/>
+          <w:b/>
+        </w:rPr>
+        <w:t>Shanghai</w:t>
+      </w:r>
+      <w:r>
+        <w:rPr>
+          <w:rFonts w:ascii="Times New Roman" w:hAnsi="Times New Roman" w:cs="Times New Roman"/>
+          <w:b/>
+        </w:rPr>
+        <w:t>,</w:t>
+      </w:r>
+      <w:r>
+        <w:rPr>
+          <w:rFonts w:ascii="Times New Roman" w:hAnsi="Times New Roman" w:cs="Times New Roman"/>
+          <w:b/>
+        </w:rPr>
+        <w:t xml:space="preserve"> CHINA</w:t>
+      </w:r>
+    </w:p>
+    <w:p>
+      <w:pPr>
+        <w:rPr>
+          <w:rFonts w:ascii="Times New Roman" w:hAnsi="Times New Roman" w:cs="Times New Roman"/>
+          <w:i/>
+        </w:rPr>
+      </w:pPr>
+      <w:r>
+        <w:rPr>
+          <w:rFonts w:ascii="Times New Roman" w:hAnsi="Times New Roman" w:cs="Times New Roman"/>
+          <w:i/>
+        </w:rPr>
         <w:t>Leader</w:t>
       </w:r>
       <w:r>
         <w:rPr>
           <w:rFonts w:ascii="Times New Roman" w:hAnsi="Times New Roman" w:cs="Times New Roman"/>
-          <w:iCs/>
-        </w:rPr>
-        <w:t xml:space="preserve">, Enspire </w:t>
-      </w:r>
-      <w:r>
-        <w:rPr>
-          <w:rFonts w:ascii="Times New Roman" w:hAnsi="Times New Roman" w:cs="Times New Roman"/>
-          <w:iCs/>
-        </w:rPr>
-        <w:t>Website</w:t>
-      </w:r>
-      <w:r>
-        <w:rPr>
-          <w:rFonts w:ascii="Times New Roman" w:hAnsi="Times New Roman" w:cs="Times New Roman"/>
-          <w:iCs/>
-        </w:rPr>
-        <w:t xml:space="preserve"> for </w:t>
-      </w:r>
-      <w:r>
-        <w:rPr>
-          <w:rFonts w:ascii="Times New Roman" w:hAnsi="Times New Roman" w:cs="Times New Roman"/>
-          <w:iCs/>
-        </w:rPr>
-        <w:t xml:space="preserve">School </w:t>
-      </w:r>
-      <w:r>
-        <w:rPr>
-          <w:rFonts w:ascii="Times New Roman" w:hAnsi="Times New Roman" w:cs="Times New Roman"/>
-          <w:iCs/>
-        </w:rPr>
-        <w:t>Student Managing</w:t>
-      </w:r>
-      <w:r>
-        <w:rPr>
-          <w:rFonts w:ascii="Times New Roman" w:hAnsi="Times New Roman" w:cs="Times New Roman"/>
-          <w:iCs/>
-        </w:rPr>
-        <w:t>, Expand the club members by 300%</w:t>
+          <w:i/>
+        </w:rPr>
+        <w:t xml:space="preserve">, AI Department </w:t>
+      </w:r>
+      <w:r>
+        <w:rPr>
+          <w:rFonts w:ascii="Times New Roman" w:hAnsi="Times New Roman" w:cs="Times New Roman"/>
+          <w:i/>
+        </w:rPr>
+        <w:t>Chief</w:t>
+      </w:r>
+      <w:r>
+        <w:rPr>
+          <w:rFonts w:ascii="Times New Roman" w:hAnsi="Times New Roman" w:cs="Times New Roman"/>
+          <w:i/>
+        </w:rPr>
+        <w:tab/>
+      </w:r>
+      <w:proofErr w:type="gramStart"/>
+      <w:r>
+        <w:rPr>
+          <w:rFonts w:ascii="Times New Roman" w:hAnsi="Times New Roman" w:cs="Times New Roman"/>
+          <w:i/>
+        </w:rPr>
+        <w:tab/>
+        <w:t xml:space="preserve">  </w:t>
+      </w:r>
+      <w:r>
+        <w:rPr>
+          <w:rFonts w:ascii="Times New Roman" w:hAnsi="Times New Roman" w:cs="Times New Roman"/>
+          <w:i/>
+        </w:rPr>
+        <w:tab/>
+      </w:r>
+      <w:proofErr w:type="gramEnd"/>
+      <w:r>
+        <w:rPr>
+          <w:rFonts w:ascii="Times New Roman" w:hAnsi="Times New Roman" w:cs="Times New Roman"/>
+          <w:i/>
+        </w:rPr>
+        <w:tab/>
+      </w:r>
+      <w:r>
+        <w:rPr>
+          <w:rFonts w:ascii="Times New Roman" w:hAnsi="Times New Roman" w:cs="Times New Roman"/>
+          <w:i/>
+        </w:rPr>
+        <w:tab/>
+      </w:r>
+      <w:r>
+        <w:rPr>
+          <w:rFonts w:ascii="Times New Roman" w:hAnsi="Times New Roman" w:cs="Times New Roman"/>
+          <w:i/>
+        </w:rPr>
+        <w:tab/>
+      </w:r>
+      <w:r>
+        <w:rPr>
+          <w:rFonts w:ascii="Times New Roman" w:hAnsi="Times New Roman" w:cs="Times New Roman"/>
+          <w:i/>
+        </w:rPr>
+        <w:tab/>
+        <w:t xml:space="preserve">           </w:t>
+      </w:r>
+      <w:r>
+        <w:rPr>
+          <w:rFonts w:ascii="Times New Roman" w:hAnsi="Times New Roman" w:cs="Times New Roman"/>
+          <w:i/>
+        </w:rPr>
+        <w:t xml:space="preserve">      </w:t>
+      </w:r>
+      <w:r>
+        <w:rPr>
+          <w:rFonts w:ascii="Times New Roman" w:hAnsi="Times New Roman" w:cs="Times New Roman"/>
+          <w:i/>
+        </w:rPr>
+        <w:t xml:space="preserve"> </w:t>
+      </w:r>
+      <w:r>
+        <w:rPr>
+          <w:rFonts w:ascii="Times New Roman" w:hAnsi="Times New Roman" w:cs="Times New Roman"/>
+          <w:i/>
+        </w:rPr>
+        <w:t xml:space="preserve"> </w:t>
+      </w:r>
+      <w:r>
+        <w:rPr>
+          <w:rFonts w:ascii="Times New Roman" w:hAnsi="Times New Roman" w:cs="Times New Roman"/>
+          <w:i/>
+        </w:rPr>
+        <w:t xml:space="preserve"> </w:t>
+      </w:r>
+      <w:r>
+        <w:rPr>
+          <w:rFonts w:ascii="Times New Roman" w:hAnsi="Times New Roman" w:cs="Times New Roman"/>
+          <w:i/>
+        </w:rPr>
+        <w:t xml:space="preserve">   </w:t>
+      </w:r>
+      <w:r>
+        <w:rPr>
+          <w:rFonts w:ascii="Times New Roman" w:hAnsi="Times New Roman" w:cs="Times New Roman"/>
+          <w:i/>
+        </w:rPr>
+        <w:t xml:space="preserve"> </w:t>
+      </w:r>
+      <w:r>
+        <w:rPr>
+          <w:rFonts w:ascii="Times New Roman" w:hAnsi="Times New Roman" w:cs="Times New Roman"/>
+          <w:i/>
+        </w:rPr>
+        <w:t>July</w:t>
+      </w:r>
+      <w:r>
+        <w:rPr>
+          <w:rFonts w:ascii="Times New Roman" w:hAnsi="Times New Roman" w:cs="Times New Roman"/>
+          <w:i/>
+        </w:rPr>
+        <w:t xml:space="preserve"> 20</w:t>
+      </w:r>
+      <w:r>
+        <w:rPr>
+          <w:rFonts w:ascii="Times New Roman" w:hAnsi="Times New Roman" w:cs="Times New Roman"/>
+          <w:i/>
+        </w:rPr>
+        <w:t>20</w:t>
+      </w:r>
+      <w:r>
+        <w:rPr>
+          <w:rFonts w:ascii="Times New Roman" w:hAnsi="Times New Roman" w:cs="Times New Roman"/>
+          <w:i/>
+        </w:rPr>
+        <w:t xml:space="preserve"> – </w:t>
+      </w:r>
+      <w:r>
+        <w:rPr>
+          <w:rFonts w:ascii="Times New Roman" w:hAnsi="Times New Roman" w:cs="Times New Roman"/>
+          <w:i/>
+        </w:rPr>
+        <w:t>July 2021</w:t>
       </w:r>
     </w:p>
     <w:p>
@@ -1768,304 +2741,49 @@
           <w:rFonts w:ascii="Times New Roman" w:hAnsi="Times New Roman" w:cs="Times New Roman"/>
           <w:iCs/>
         </w:rPr>
-        <w:t xml:space="preserve">AI Department Founder + Chief, </w:t>
-      </w:r>
-      <w:r>
-        <w:rPr>
-          <w:rFonts w:ascii="Times New Roman" w:hAnsi="Times New Roman" w:cs="Times New Roman"/>
-          <w:iCs/>
-        </w:rPr>
-        <w:t xml:space="preserve">Prototype for </w:t>
-      </w:r>
-      <w:r>
-        <w:rPr>
-          <w:rFonts w:ascii="Times New Roman" w:hAnsi="Times New Roman" w:cs="Times New Roman"/>
-          <w:iCs/>
-        </w:rPr>
-        <w:t xml:space="preserve">Eldiutor, an elderly </w:t>
-      </w:r>
-      <w:r>
-        <w:rPr>
-          <w:rFonts w:ascii="Times New Roman" w:hAnsi="Times New Roman" w:cs="Times New Roman"/>
-          <w:iCs/>
-        </w:rPr>
-        <w:t xml:space="preserve">companion </w:t>
-      </w:r>
-      <w:r>
-        <w:rPr>
-          <w:rFonts w:ascii="Times New Roman" w:hAnsi="Times New Roman" w:cs="Times New Roman"/>
-          <w:iCs/>
-        </w:rPr>
-        <w:t>chatbo</w:t>
-      </w:r>
-      <w:r>
-        <w:rPr>
-          <w:rFonts w:ascii="Times New Roman" w:hAnsi="Times New Roman" w:cs="Times New Roman"/>
-          <w:iCs/>
-        </w:rPr>
-        <w:t>t</w:t>
-      </w:r>
-    </w:p>
-    <w:p>
-      <w:pPr>
-        <w:spacing w:before="240"/>
-        <w:rPr>
-          <w:rFonts w:ascii="Times New Roman" w:hAnsi="Times New Roman" w:cs="Times New Roman"/>
-        </w:rPr>
-      </w:pPr>
-      <w:r>
-        <w:rPr>
-          <w:rFonts w:ascii="Times New Roman" w:hAnsi="Times New Roman" w:cs="Times New Roman"/>
-          <w:b/>
-        </w:rPr>
-        <w:t xml:space="preserve">WMC </w:t>
-      </w:r>
-      <w:r>
-        <w:rPr>
-          <w:rFonts w:ascii="Times New Roman" w:hAnsi="Times New Roman" w:cs="Times New Roman"/>
-          <w:b/>
-        </w:rPr>
-        <w:t>Mathe</w:t>
-      </w:r>
-      <w:r>
-        <w:rPr>
-          <w:rFonts w:ascii="Times New Roman" w:hAnsi="Times New Roman" w:cs="Times New Roman"/>
-          <w:b/>
-        </w:rPr>
-        <w:t>matics Club</w:t>
-      </w:r>
-      <w:r>
-        <w:rPr>
-          <w:rFonts w:ascii="Times New Roman" w:hAnsi="Times New Roman" w:cs="Times New Roman"/>
-          <w:b/>
-        </w:rPr>
-        <w:t xml:space="preserve"> </w:t>
-      </w:r>
-      <w:r>
-        <w:rPr>
-          <w:rFonts w:ascii="Times New Roman" w:hAnsi="Times New Roman" w:cs="Times New Roman"/>
-          <w:b/>
-        </w:rPr>
-        <w:tab/>
-      </w:r>
-      <w:r>
-        <w:rPr>
-          <w:rFonts w:ascii="Times New Roman" w:hAnsi="Times New Roman" w:cs="Times New Roman"/>
-          <w:b/>
-        </w:rPr>
-        <w:tab/>
-      </w:r>
-      <w:r>
-        <w:rPr>
-          <w:rFonts w:ascii="Times New Roman" w:hAnsi="Times New Roman" w:cs="Times New Roman"/>
-          <w:b/>
-        </w:rPr>
-        <w:tab/>
-        <w:t xml:space="preserve">                    </w:t>
-      </w:r>
-      <w:r>
-        <w:rPr>
-          <w:rFonts w:ascii="Times New Roman" w:hAnsi="Times New Roman" w:cs="Times New Roman"/>
-          <w:b/>
-        </w:rPr>
-        <w:tab/>
-      </w:r>
-      <w:r>
-        <w:rPr>
-          <w:rFonts w:ascii="Times New Roman" w:hAnsi="Times New Roman" w:cs="Times New Roman"/>
-          <w:b/>
-        </w:rPr>
-        <w:tab/>
-      </w:r>
-      <w:r>
-        <w:rPr>
-          <w:rFonts w:ascii="Times New Roman" w:hAnsi="Times New Roman" w:cs="Times New Roman"/>
-          <w:b/>
-        </w:rPr>
-        <w:tab/>
-      </w:r>
-      <w:r>
-        <w:rPr>
-          <w:rFonts w:ascii="Times New Roman" w:hAnsi="Times New Roman" w:cs="Times New Roman"/>
-          <w:b/>
-        </w:rPr>
-        <w:tab/>
-      </w:r>
-      <w:r>
-        <w:rPr>
-          <w:rFonts w:ascii="Times New Roman" w:hAnsi="Times New Roman" w:cs="Times New Roman"/>
-          <w:b/>
-        </w:rPr>
-        <w:tab/>
-      </w:r>
-      <w:r>
-        <w:rPr>
-          <w:rFonts w:ascii="Times New Roman" w:hAnsi="Times New Roman" w:cs="Times New Roman"/>
-          <w:b/>
-        </w:rPr>
-        <w:t xml:space="preserve">    </w:t>
-      </w:r>
-      <w:r>
-        <w:rPr>
-          <w:rFonts w:ascii="Times New Roman" w:hAnsi="Times New Roman" w:cs="Times New Roman"/>
-          <w:b/>
-        </w:rPr>
-        <w:t>Shanghai, CHINA</w:t>
-      </w:r>
-    </w:p>
-    <w:p>
-      <w:pPr>
-        <w:rPr>
-          <w:rFonts w:ascii="Times New Roman" w:hAnsi="Times New Roman" w:cs="Times New Roman"/>
-        </w:rPr>
-      </w:pPr>
-      <w:r>
-        <w:rPr>
-          <w:rFonts w:ascii="Times New Roman" w:hAnsi="Times New Roman" w:cs="Times New Roman"/>
-          <w:i/>
-        </w:rPr>
-        <w:t>Vice President</w:t>
-      </w:r>
-      <w:r>
-        <w:rPr>
-          <w:rFonts w:ascii="Times New Roman" w:hAnsi="Times New Roman" w:cs="Times New Roman"/>
-          <w:i/>
-        </w:rPr>
-        <w:tab/>
-      </w:r>
-      <w:r>
-        <w:rPr>
-          <w:rFonts w:ascii="Times New Roman" w:hAnsi="Times New Roman" w:cs="Times New Roman"/>
-          <w:i/>
-        </w:rPr>
-        <w:tab/>
-      </w:r>
-      <w:r>
-        <w:rPr>
-          <w:rFonts w:ascii="Times New Roman" w:hAnsi="Times New Roman" w:cs="Times New Roman"/>
-          <w:i/>
-        </w:rPr>
-        <w:tab/>
-        <w:t xml:space="preserve">  </w:t>
-      </w:r>
-      <w:r>
-        <w:rPr>
-          <w:rFonts w:ascii="Times New Roman" w:hAnsi="Times New Roman" w:cs="Times New Roman"/>
-          <w:i/>
-        </w:rPr>
-        <w:tab/>
-      </w:r>
-      <w:r>
-        <w:rPr>
-          <w:rFonts w:ascii="Times New Roman" w:hAnsi="Times New Roman" w:cs="Times New Roman"/>
-          <w:i/>
-        </w:rPr>
-        <w:tab/>
-      </w:r>
-      <w:r>
-        <w:rPr>
-          <w:rFonts w:ascii="Times New Roman" w:hAnsi="Times New Roman" w:cs="Times New Roman"/>
-          <w:i/>
-        </w:rPr>
-        <w:tab/>
-      </w:r>
-      <w:r>
-        <w:rPr>
-          <w:rFonts w:ascii="Times New Roman" w:hAnsi="Times New Roman" w:cs="Times New Roman"/>
-          <w:i/>
-        </w:rPr>
-        <w:tab/>
-      </w:r>
-      <w:r>
-        <w:rPr>
-          <w:rFonts w:ascii="Times New Roman" w:hAnsi="Times New Roman" w:cs="Times New Roman"/>
-          <w:i/>
-        </w:rPr>
-        <w:t xml:space="preserve">      </w:t>
-      </w:r>
-      <w:r>
-        <w:rPr>
-          <w:rFonts w:ascii="Times New Roman" w:hAnsi="Times New Roman" w:cs="Times New Roman"/>
-          <w:i/>
-        </w:rPr>
-        <w:t xml:space="preserve">     </w:t>
-      </w:r>
-      <w:r>
-        <w:rPr>
-          <w:rFonts w:ascii="Times New Roman" w:hAnsi="Times New Roman" w:cs="Times New Roman"/>
-          <w:i/>
-        </w:rPr>
-        <w:tab/>
-      </w:r>
-      <w:r>
-        <w:rPr>
-          <w:rFonts w:ascii="Times New Roman" w:hAnsi="Times New Roman" w:cs="Times New Roman"/>
-          <w:i/>
-        </w:rPr>
-        <w:t xml:space="preserve">         </w:t>
-      </w:r>
-      <w:r>
-        <w:rPr>
-          <w:rFonts w:ascii="Times New Roman" w:hAnsi="Times New Roman" w:cs="Times New Roman"/>
-          <w:i/>
-        </w:rPr>
-        <w:t xml:space="preserve">                    </w:t>
-      </w:r>
-      <w:r>
-        <w:rPr>
-          <w:rFonts w:ascii="Times New Roman" w:hAnsi="Times New Roman" w:cs="Times New Roman"/>
-          <w:i/>
-        </w:rPr>
-        <w:t xml:space="preserve"> </w:t>
-      </w:r>
-      <w:r>
-        <w:rPr>
-          <w:rFonts w:ascii="Times New Roman" w:hAnsi="Times New Roman" w:cs="Times New Roman"/>
-          <w:i/>
-        </w:rPr>
-        <w:t xml:space="preserve">    </w:t>
-      </w:r>
-      <w:r>
-        <w:rPr>
-          <w:rFonts w:ascii="Times New Roman" w:hAnsi="Times New Roman" w:cs="Times New Roman"/>
-          <w:i/>
-        </w:rPr>
-        <w:t xml:space="preserve">  </w:t>
-      </w:r>
-      <w:r>
-        <w:rPr>
-          <w:rFonts w:ascii="Times New Roman" w:hAnsi="Times New Roman" w:cs="Times New Roman"/>
-          <w:i/>
-        </w:rPr>
-        <w:t>July</w:t>
-      </w:r>
-      <w:r>
-        <w:rPr>
-          <w:rFonts w:ascii="Times New Roman" w:hAnsi="Times New Roman" w:cs="Times New Roman"/>
-          <w:i/>
-        </w:rPr>
-        <w:t xml:space="preserve"> 20</w:t>
-      </w:r>
-      <w:r>
-        <w:rPr>
-          <w:rFonts w:ascii="Times New Roman" w:hAnsi="Times New Roman" w:cs="Times New Roman"/>
-          <w:i/>
-        </w:rPr>
-        <w:t>20</w:t>
-      </w:r>
-      <w:r>
-        <w:rPr>
-          <w:rFonts w:ascii="Times New Roman" w:hAnsi="Times New Roman" w:cs="Times New Roman"/>
-          <w:i/>
-        </w:rPr>
-        <w:t xml:space="preserve"> – </w:t>
-      </w:r>
-      <w:r>
-        <w:rPr>
-          <w:rFonts w:ascii="Times New Roman" w:hAnsi="Times New Roman" w:cs="Times New Roman"/>
-          <w:i/>
-        </w:rPr>
-        <w:t>July 2021</w:t>
+        <w:t>Leader</w:t>
+      </w:r>
+      <w:r>
+        <w:rPr>
+          <w:rFonts w:ascii="Times New Roman" w:hAnsi="Times New Roman" w:cs="Times New Roman"/>
+          <w:iCs/>
+        </w:rPr>
+        <w:t xml:space="preserve">, Enspire </w:t>
+      </w:r>
+      <w:r>
+        <w:rPr>
+          <w:rFonts w:ascii="Times New Roman" w:hAnsi="Times New Roman" w:cs="Times New Roman"/>
+          <w:iCs/>
+        </w:rPr>
+        <w:t>Website</w:t>
+      </w:r>
+      <w:r>
+        <w:rPr>
+          <w:rFonts w:ascii="Times New Roman" w:hAnsi="Times New Roman" w:cs="Times New Roman"/>
+          <w:iCs/>
+        </w:rPr>
+        <w:t xml:space="preserve"> for </w:t>
+      </w:r>
+      <w:r>
+        <w:rPr>
+          <w:rFonts w:ascii="Times New Roman" w:hAnsi="Times New Roman" w:cs="Times New Roman"/>
+          <w:iCs/>
+        </w:rPr>
+        <w:t xml:space="preserve">School </w:t>
+      </w:r>
+      <w:r>
+        <w:rPr>
+          <w:rFonts w:ascii="Times New Roman" w:hAnsi="Times New Roman" w:cs="Times New Roman"/>
+          <w:iCs/>
+        </w:rPr>
+        <w:t>Student Managing</w:t>
+      </w:r>
+      <w:r>
+        <w:rPr>
+          <w:rFonts w:ascii="Times New Roman" w:hAnsi="Times New Roman" w:cs="Times New Roman"/>
+          <w:iCs/>
+        </w:rPr>
+        <w:t>, Expand the club members by 300%</w:t>
       </w:r>
     </w:p>
     <w:p>
@@ -2085,6 +2803,323 @@
           <w:rFonts w:ascii="Times New Roman" w:hAnsi="Times New Roman" w:cs="Times New Roman"/>
           <w:iCs/>
         </w:rPr>
+        <w:t xml:space="preserve">AI Department Founder + Chief, </w:t>
+      </w:r>
+      <w:r>
+        <w:rPr>
+          <w:rFonts w:ascii="Times New Roman" w:hAnsi="Times New Roman" w:cs="Times New Roman"/>
+          <w:iCs/>
+        </w:rPr>
+        <w:t xml:space="preserve">Prototype for </w:t>
+      </w:r>
+      <w:r>
+        <w:rPr>
+          <w:rFonts w:ascii="Times New Roman" w:hAnsi="Times New Roman" w:cs="Times New Roman"/>
+          <w:iCs/>
+        </w:rPr>
+        <w:t xml:space="preserve">Eldiutor, an elderly </w:t>
+      </w:r>
+      <w:r>
+        <w:rPr>
+          <w:rFonts w:ascii="Times New Roman" w:hAnsi="Times New Roman" w:cs="Times New Roman"/>
+          <w:iCs/>
+        </w:rPr>
+        <w:t xml:space="preserve">companion </w:t>
+      </w:r>
+      <w:r>
+        <w:rPr>
+          <w:rFonts w:ascii="Times New Roman" w:hAnsi="Times New Roman" w:cs="Times New Roman"/>
+          <w:iCs/>
+        </w:rPr>
+        <w:t>chatbo</w:t>
+      </w:r>
+      <w:r>
+        <w:rPr>
+          <w:rFonts w:ascii="Times New Roman" w:hAnsi="Times New Roman" w:cs="Times New Roman"/>
+          <w:iCs/>
+        </w:rPr>
+        <w:t>t</w:t>
+      </w:r>
+    </w:p>
+    <w:p>
+      <w:pPr>
+        <w:spacing w:before="240"/>
+        <w:rPr>
+          <w:rFonts w:ascii="Times New Roman" w:hAnsi="Times New Roman" w:cs="Times New Roman"/>
+        </w:rPr>
+      </w:pPr>
+      <w:r>
+        <w:rPr>
+          <w:rFonts w:ascii="Times New Roman" w:hAnsi="Times New Roman" w:cs="Times New Roman"/>
+          <w:b/>
+        </w:rPr>
+        <w:t xml:space="preserve">WMC </w:t>
+      </w:r>
+      <w:r>
+        <w:rPr>
+          <w:rFonts w:ascii="Times New Roman" w:hAnsi="Times New Roman" w:cs="Times New Roman"/>
+          <w:b/>
+        </w:rPr>
+        <w:t>Mathe</w:t>
+      </w:r>
+      <w:r>
+        <w:rPr>
+          <w:rFonts w:ascii="Times New Roman" w:hAnsi="Times New Roman" w:cs="Times New Roman"/>
+          <w:b/>
+        </w:rPr>
+        <w:t>matics Club</w:t>
+      </w:r>
+      <w:r>
+        <w:rPr>
+          <w:rFonts w:ascii="Times New Roman" w:hAnsi="Times New Roman" w:cs="Times New Roman"/>
+          <w:b/>
+        </w:rPr>
+        <w:t xml:space="preserve"> </w:t>
+      </w:r>
+      <w:r>
+        <w:rPr>
+          <w:rFonts w:ascii="Times New Roman" w:hAnsi="Times New Roman" w:cs="Times New Roman"/>
+          <w:b/>
+        </w:rPr>
+        <w:tab/>
+      </w:r>
+      <w:r>
+        <w:rPr>
+          <w:rFonts w:ascii="Times New Roman" w:hAnsi="Times New Roman" w:cs="Times New Roman"/>
+          <w:b/>
+        </w:rPr>
+        <w:tab/>
+      </w:r>
+      <w:r>
+        <w:rPr>
+          <w:rFonts w:ascii="Times New Roman" w:hAnsi="Times New Roman" w:cs="Times New Roman"/>
+          <w:b/>
+        </w:rPr>
+        <w:tab/>
+        <w:t xml:space="preserve">                    </w:t>
+      </w:r>
+      <w:r>
+        <w:rPr>
+          <w:rFonts w:ascii="Times New Roman" w:hAnsi="Times New Roman" w:cs="Times New Roman"/>
+          <w:b/>
+        </w:rPr>
+        <w:tab/>
+      </w:r>
+      <w:r>
+        <w:rPr>
+          <w:rFonts w:ascii="Times New Roman" w:hAnsi="Times New Roman" w:cs="Times New Roman"/>
+          <w:b/>
+        </w:rPr>
+        <w:tab/>
+      </w:r>
+      <w:r>
+        <w:rPr>
+          <w:rFonts w:ascii="Times New Roman" w:hAnsi="Times New Roman" w:cs="Times New Roman"/>
+          <w:b/>
+        </w:rPr>
+        <w:tab/>
+      </w:r>
+      <w:r>
+        <w:rPr>
+          <w:rFonts w:ascii="Times New Roman" w:hAnsi="Times New Roman" w:cs="Times New Roman"/>
+          <w:b/>
+        </w:rPr>
+        <w:tab/>
+      </w:r>
+      <w:r>
+        <w:rPr>
+          <w:rFonts w:ascii="Times New Roman" w:hAnsi="Times New Roman" w:cs="Times New Roman"/>
+          <w:b/>
+        </w:rPr>
+        <w:tab/>
+      </w:r>
+      <w:r>
+        <w:rPr>
+          <w:rFonts w:ascii="Times New Roman" w:hAnsi="Times New Roman" w:cs="Times New Roman"/>
+          <w:b/>
+        </w:rPr>
+        <w:t xml:space="preserve">    </w:t>
+      </w:r>
+      <w:r>
+        <w:rPr>
+          <w:rFonts w:ascii="Times New Roman" w:hAnsi="Times New Roman" w:cs="Times New Roman"/>
+          <w:b/>
+        </w:rPr>
+        <w:t>Shanghai, CHINA</w:t>
+      </w:r>
+    </w:p>
+    <w:p>
+      <w:pPr>
+        <w:rPr>
+          <w:rFonts w:ascii="Times New Roman" w:hAnsi="Times New Roman" w:cs="Times New Roman"/>
+        </w:rPr>
+      </w:pPr>
+      <w:r>
+        <w:rPr>
+          <w:rFonts w:ascii="Times New Roman" w:hAnsi="Times New Roman" w:cs="Times New Roman"/>
+          <w:i/>
+        </w:rPr>
+        <w:t>Vice President</w:t>
+      </w:r>
+      <w:r>
+        <w:rPr>
+          <w:rFonts w:ascii="Times New Roman" w:hAnsi="Times New Roman" w:cs="Times New Roman"/>
+          <w:i/>
+        </w:rPr>
+        <w:tab/>
+      </w:r>
+      <w:r>
+        <w:rPr>
+          <w:rFonts w:ascii="Times New Roman" w:hAnsi="Times New Roman" w:cs="Times New Roman"/>
+          <w:i/>
+        </w:rPr>
+        <w:tab/>
+      </w:r>
+      <w:r>
+        <w:rPr>
+          <w:rFonts w:ascii="Times New Roman" w:hAnsi="Times New Roman" w:cs="Times New Roman"/>
+          <w:i/>
+        </w:rPr>
+        <w:tab/>
+        <w:t xml:space="preserve">  </w:t>
+      </w:r>
+      <w:r>
+        <w:rPr>
+          <w:rFonts w:ascii="Times New Roman" w:hAnsi="Times New Roman" w:cs="Times New Roman"/>
+          <w:i/>
+        </w:rPr>
+        <w:tab/>
+      </w:r>
+      <w:r>
+        <w:rPr>
+          <w:rFonts w:ascii="Times New Roman" w:hAnsi="Times New Roman" w:cs="Times New Roman"/>
+          <w:i/>
+        </w:rPr>
+        <w:tab/>
+      </w:r>
+      <w:r>
+        <w:rPr>
+          <w:rFonts w:ascii="Times New Roman" w:hAnsi="Times New Roman" w:cs="Times New Roman"/>
+          <w:i/>
+        </w:rPr>
+        <w:tab/>
+      </w:r>
+      <w:r>
+        <w:rPr>
+          <w:rFonts w:ascii="Times New Roman" w:hAnsi="Times New Roman" w:cs="Times New Roman"/>
+          <w:i/>
+        </w:rPr>
+        <w:tab/>
+      </w:r>
+      <w:r>
+        <w:rPr>
+          <w:rFonts w:ascii="Times New Roman" w:hAnsi="Times New Roman" w:cs="Times New Roman"/>
+          <w:i/>
+        </w:rPr>
+        <w:t xml:space="preserve">      </w:t>
+      </w:r>
+      <w:r>
+        <w:rPr>
+          <w:rFonts w:ascii="Times New Roman" w:hAnsi="Times New Roman" w:cs="Times New Roman"/>
+          <w:i/>
+        </w:rPr>
+        <w:t xml:space="preserve">     </w:t>
+      </w:r>
+      <w:r>
+        <w:rPr>
+          <w:rFonts w:ascii="Times New Roman" w:hAnsi="Times New Roman" w:cs="Times New Roman"/>
+          <w:i/>
+        </w:rPr>
+        <w:tab/>
+      </w:r>
+      <w:r>
+        <w:rPr>
+          <w:rFonts w:ascii="Times New Roman" w:hAnsi="Times New Roman" w:cs="Times New Roman"/>
+          <w:i/>
+        </w:rPr>
+        <w:t xml:space="preserve">         </w:t>
+      </w:r>
+      <w:r>
+        <w:rPr>
+          <w:rFonts w:ascii="Times New Roman" w:hAnsi="Times New Roman" w:cs="Times New Roman"/>
+          <w:i/>
+        </w:rPr>
+        <w:t xml:space="preserve">                    </w:t>
+      </w:r>
+      <w:r>
+        <w:rPr>
+          <w:rFonts w:ascii="Times New Roman" w:hAnsi="Times New Roman" w:cs="Times New Roman"/>
+          <w:i/>
+        </w:rPr>
+        <w:t xml:space="preserve"> </w:t>
+      </w:r>
+      <w:r>
+        <w:rPr>
+          <w:rFonts w:ascii="Times New Roman" w:hAnsi="Times New Roman" w:cs="Times New Roman"/>
+          <w:i/>
+        </w:rPr>
+        <w:t xml:space="preserve">    </w:t>
+      </w:r>
+      <w:r>
+        <w:rPr>
+          <w:rFonts w:ascii="Times New Roman" w:hAnsi="Times New Roman" w:cs="Times New Roman"/>
+          <w:i/>
+        </w:rPr>
+        <w:t xml:space="preserve">  </w:t>
+      </w:r>
+      <w:r>
+        <w:rPr>
+          <w:rFonts w:ascii="Times New Roman" w:hAnsi="Times New Roman" w:cs="Times New Roman"/>
+          <w:i/>
+        </w:rPr>
+        <w:t>July</w:t>
+      </w:r>
+      <w:r>
+        <w:rPr>
+          <w:rFonts w:ascii="Times New Roman" w:hAnsi="Times New Roman" w:cs="Times New Roman"/>
+          <w:i/>
+        </w:rPr>
+        <w:t xml:space="preserve"> 20</w:t>
+      </w:r>
+      <w:r>
+        <w:rPr>
+          <w:rFonts w:ascii="Times New Roman" w:hAnsi="Times New Roman" w:cs="Times New Roman"/>
+          <w:i/>
+        </w:rPr>
+        <w:t>20</w:t>
+      </w:r>
+      <w:r>
+        <w:rPr>
+          <w:rFonts w:ascii="Times New Roman" w:hAnsi="Times New Roman" w:cs="Times New Roman"/>
+          <w:i/>
+        </w:rPr>
+        <w:t xml:space="preserve"> – </w:t>
+      </w:r>
+      <w:r>
+        <w:rPr>
+          <w:rFonts w:ascii="Times New Roman" w:hAnsi="Times New Roman" w:cs="Times New Roman"/>
+          <w:i/>
+        </w:rPr>
+        <w:t>July 2021</w:t>
+      </w:r>
+    </w:p>
+    <w:p>
+      <w:pPr>
+        <w:pStyle w:val="a9"/>
+        <w:numPr>
+          <w:ilvl w:val="0"/>
+          <w:numId w:val="14"/>
+        </w:numPr>
+        <w:rPr>
+          <w:rFonts w:ascii="Times New Roman" w:hAnsi="Times New Roman" w:cs="Times New Roman"/>
+          <w:iCs/>
+        </w:rPr>
+      </w:pPr>
+      <w:r>
+        <w:rPr>
+          <w:rFonts w:ascii="Times New Roman" w:hAnsi="Times New Roman" w:cs="Times New Roman"/>
+          <w:iCs/>
+        </w:rPr>
         <w:t>Math</w:t>
       </w:r>
       <w:r>
@@ -2121,6 +3156,447 @@
           <w:iCs/>
         </w:rPr>
         <w:t xml:space="preserve"> in World Foreign Language Academy</w:t>
+      </w:r>
+    </w:p>
+    <w:p>
+      <w:pPr>
+        <w:spacing w:before="240"/>
+        <w:rPr>
+          <w:rFonts w:ascii="Times New Roman" w:hAnsi="Times New Roman" w:cs="Times New Roman"/>
+        </w:rPr>
+      </w:pPr>
+      <w:r>
+        <w:rPr>
+          <w:rFonts w:ascii="Times New Roman" w:hAnsi="Times New Roman" w:cs="Times New Roman"/>
+          <w:b/>
+        </w:rPr>
+        <w:t>UNRESTRAINED CONCERT</w:t>
+      </w:r>
+      <w:r>
+        <w:rPr>
+          <w:rFonts w:ascii="Times New Roman" w:hAnsi="Times New Roman" w:cs="Times New Roman"/>
+          <w:b/>
+        </w:rPr>
+        <w:t xml:space="preserve"> </w:t>
+      </w:r>
+      <w:r>
+        <w:rPr>
+          <w:rFonts w:ascii="Times New Roman" w:hAnsi="Times New Roman" w:cs="Times New Roman"/>
+          <w:b/>
+        </w:rPr>
+        <w:tab/>
+      </w:r>
+      <w:r>
+        <w:rPr>
+          <w:rFonts w:ascii="Times New Roman" w:hAnsi="Times New Roman" w:cs="Times New Roman"/>
+          <w:b/>
+        </w:rPr>
+        <w:tab/>
+      </w:r>
+      <w:r>
+        <w:rPr>
+          <w:rFonts w:ascii="Times New Roman" w:hAnsi="Times New Roman" w:cs="Times New Roman"/>
+          <w:b/>
+        </w:rPr>
+        <w:tab/>
+        <w:t xml:space="preserve">                    </w:t>
+      </w:r>
+      <w:r>
+        <w:rPr>
+          <w:rFonts w:ascii="Times New Roman" w:hAnsi="Times New Roman" w:cs="Times New Roman"/>
+          <w:b/>
+        </w:rPr>
+        <w:tab/>
+      </w:r>
+      <w:r>
+        <w:rPr>
+          <w:rFonts w:ascii="Times New Roman" w:hAnsi="Times New Roman" w:cs="Times New Roman"/>
+          <w:b/>
+        </w:rPr>
+        <w:tab/>
+      </w:r>
+      <w:r>
+        <w:rPr>
+          <w:rFonts w:ascii="Times New Roman" w:hAnsi="Times New Roman" w:cs="Times New Roman"/>
+          <w:b/>
+        </w:rPr>
+        <w:tab/>
+      </w:r>
+      <w:r>
+        <w:rPr>
+          <w:rFonts w:ascii="Times New Roman" w:hAnsi="Times New Roman" w:cs="Times New Roman"/>
+          <w:b/>
+        </w:rPr>
+        <w:t xml:space="preserve"> </w:t>
+      </w:r>
+      <w:r>
+        <w:rPr>
+          <w:rFonts w:ascii="Times New Roman" w:hAnsi="Times New Roman" w:cs="Times New Roman"/>
+          <w:b/>
+        </w:rPr>
+        <w:tab/>
+      </w:r>
+      <w:r>
+        <w:rPr>
+          <w:rFonts w:ascii="Times New Roman" w:hAnsi="Times New Roman" w:cs="Times New Roman"/>
+          <w:b/>
+        </w:rPr>
+        <w:t xml:space="preserve"> </w:t>
+      </w:r>
+      <w:r>
+        <w:rPr>
+          <w:rFonts w:ascii="Times New Roman" w:hAnsi="Times New Roman" w:cs="Times New Roman"/>
+          <w:b/>
+        </w:rPr>
+        <w:t xml:space="preserve">  </w:t>
+      </w:r>
+      <w:r>
+        <w:rPr>
+          <w:rFonts w:ascii="Times New Roman" w:hAnsi="Times New Roman" w:cs="Times New Roman"/>
+          <w:b/>
+        </w:rPr>
+        <w:t xml:space="preserve"> Shanghai, CHINA</w:t>
+      </w:r>
+    </w:p>
+    <w:p>
+      <w:pPr>
+        <w:rPr>
+          <w:rFonts w:ascii="Times New Roman" w:hAnsi="Times New Roman" w:cs="Times New Roman"/>
+          <w:i/>
+          <w:lang w:eastAsia="zh-CN"/>
+        </w:rPr>
+      </w:pPr>
+      <w:r>
+        <w:rPr>
+          <w:rFonts w:ascii="Times New Roman" w:hAnsi="Times New Roman" w:cs="Times New Roman"/>
+          <w:i/>
+          <w:lang w:eastAsia="zh-CN"/>
+        </w:rPr>
+        <w:t>Founder</w:t>
+      </w:r>
+      <w:r>
+        <w:rPr>
+          <w:rFonts w:ascii="Times New Roman" w:hAnsi="Times New Roman" w:cs="Times New Roman"/>
+          <w:i/>
+          <w:lang w:eastAsia="zh-CN"/>
+        </w:rPr>
+        <w:t xml:space="preserve">, Piano Player, </w:t>
+      </w:r>
+      <w:r>
+        <w:rPr>
+          <w:rFonts w:ascii="Times New Roman" w:hAnsi="Times New Roman" w:cs="Times New Roman"/>
+          <w:i/>
+          <w:lang w:eastAsia="zh-CN"/>
+        </w:rPr>
+        <w:t>Coordinator</w:t>
+      </w:r>
+      <w:r>
+        <w:rPr>
+          <w:rFonts w:ascii="Times New Roman" w:hAnsi="Times New Roman" w:cs="Times New Roman"/>
+          <w:i/>
+          <w:lang w:eastAsia="zh-CN"/>
+        </w:rPr>
+        <w:tab/>
+      </w:r>
+      <w:r>
+        <w:rPr>
+          <w:rFonts w:ascii="Times New Roman" w:hAnsi="Times New Roman" w:cs="Times New Roman"/>
+          <w:i/>
+          <w:lang w:eastAsia="zh-CN"/>
+        </w:rPr>
+        <w:tab/>
+      </w:r>
+      <w:r>
+        <w:rPr>
+          <w:rFonts w:ascii="Times New Roman" w:hAnsi="Times New Roman" w:cs="Times New Roman"/>
+          <w:i/>
+          <w:lang w:eastAsia="zh-CN"/>
+        </w:rPr>
+        <w:tab/>
+      </w:r>
+      <w:r>
+        <w:rPr>
+          <w:rFonts w:ascii="Times New Roman" w:hAnsi="Times New Roman" w:cs="Times New Roman"/>
+          <w:iCs/>
+          <w:lang w:eastAsia="zh-CN"/>
+        </w:rPr>
+        <w:tab/>
+      </w:r>
+      <w:r>
+        <w:rPr>
+          <w:rFonts w:ascii="Times New Roman" w:hAnsi="Times New Roman" w:cs="Times New Roman"/>
+          <w:iCs/>
+          <w:lang w:eastAsia="zh-CN"/>
+        </w:rPr>
+        <w:tab/>
+      </w:r>
+      <w:r>
+        <w:rPr>
+          <w:rFonts w:ascii="Times New Roman" w:hAnsi="Times New Roman" w:cs="Times New Roman"/>
+          <w:iCs/>
+          <w:lang w:eastAsia="zh-CN"/>
+        </w:rPr>
+        <w:tab/>
+      </w:r>
+      <w:r>
+        <w:rPr>
+          <w:rFonts w:ascii="Times New Roman" w:hAnsi="Times New Roman" w:cs="Times New Roman"/>
+          <w:iCs/>
+          <w:lang w:eastAsia="zh-CN"/>
+        </w:rPr>
+        <w:tab/>
+      </w:r>
+      <w:r>
+        <w:rPr>
+          <w:rFonts w:ascii="Times New Roman" w:hAnsi="Times New Roman" w:cs="Times New Roman"/>
+          <w:iCs/>
+          <w:lang w:eastAsia="zh-CN"/>
+        </w:rPr>
+        <w:tab/>
+      </w:r>
+      <w:r>
+        <w:rPr>
+          <w:rFonts w:ascii="Times New Roman" w:hAnsi="Times New Roman" w:cs="Times New Roman"/>
+          <w:iCs/>
+          <w:lang w:eastAsia="zh-CN"/>
+        </w:rPr>
+        <w:t xml:space="preserve">   </w:t>
+      </w:r>
+      <w:r>
+        <w:rPr>
+          <w:rFonts w:ascii="Times New Roman" w:hAnsi="Times New Roman" w:cs="Times New Roman"/>
+          <w:i/>
+          <w:lang w:eastAsia="zh-CN"/>
+        </w:rPr>
+        <w:t>Ju</w:t>
+      </w:r>
+      <w:r>
+        <w:rPr>
+          <w:rFonts w:ascii="Times New Roman" w:hAnsi="Times New Roman" w:cs="Times New Roman"/>
+          <w:i/>
+          <w:lang w:eastAsia="zh-CN"/>
+        </w:rPr>
+        <w:t>ne 2021 – Present</w:t>
+      </w:r>
+    </w:p>
+    <w:p>
+      <w:pPr>
+        <w:pStyle w:val="a9"/>
+        <w:numPr>
+          <w:ilvl w:val="0"/>
+          <w:numId w:val="14"/>
+        </w:numPr>
+        <w:rPr>
+          <w:rFonts w:ascii="Times New Roman" w:hAnsi="Times New Roman" w:cs="Times New Roman"/>
+          <w:iCs/>
+        </w:rPr>
+      </w:pPr>
+      <w:r>
+        <w:rPr>
+          <w:rFonts w:ascii="Times New Roman" w:hAnsi="Times New Roman" w:cs="Times New Roman"/>
+          <w:iCs/>
+        </w:rPr>
+        <w:t xml:space="preserve">The First </w:t>
+      </w:r>
+      <w:r>
+        <w:rPr>
+          <w:rFonts w:ascii="Times New Roman" w:hAnsi="Times New Roman" w:cs="Times New Roman"/>
+          <w:iCs/>
+        </w:rPr>
+        <w:t>Formal</w:t>
+      </w:r>
+      <w:r>
+        <w:rPr>
+          <w:rFonts w:ascii="Times New Roman" w:hAnsi="Times New Roman" w:cs="Times New Roman"/>
+          <w:iCs/>
+        </w:rPr>
+        <w:t xml:space="preserve"> Classical Concert in WFLA</w:t>
+      </w:r>
+      <w:r>
+        <w:rPr>
+          <w:rFonts w:ascii="Times New Roman" w:hAnsi="Times New Roman" w:cs="Times New Roman"/>
+          <w:iCs/>
+        </w:rPr>
+        <w:t>, will be holding the third concert this August</w:t>
+      </w:r>
+    </w:p>
+    <w:p>
+      <w:pPr>
+        <w:pStyle w:val="a9"/>
+        <w:numPr>
+          <w:ilvl w:val="0"/>
+          <w:numId w:val="14"/>
+        </w:numPr>
+        <w:rPr>
+          <w:rFonts w:ascii="Times New Roman" w:hAnsi="Times New Roman" w:cs="Times New Roman"/>
+          <w:iCs/>
+        </w:rPr>
+      </w:pPr>
+      <w:r>
+        <w:rPr>
+          <w:rFonts w:ascii="Times New Roman" w:hAnsi="Times New Roman" w:cs="Times New Roman"/>
+          <w:iCs/>
+          <w:lang w:eastAsia="zh-CN"/>
+        </w:rPr>
+        <w:lastRenderedPageBreak/>
+        <w:t xml:space="preserve">Play </w:t>
+      </w:r>
+      <w:r>
+        <w:rPr>
+          <w:rFonts w:ascii="Times New Roman" w:hAnsi="Times New Roman" w:cs="Times New Roman"/>
+          <w:iCs/>
+          <w:lang w:eastAsia="zh-CN"/>
+        </w:rPr>
+        <w:t xml:space="preserve">S. </w:t>
+      </w:r>
+      <w:r>
+        <w:rPr>
+          <w:rFonts w:ascii="Times New Roman" w:hAnsi="Times New Roman" w:cs="Times New Roman"/>
+          <w:iCs/>
+          <w:lang w:eastAsia="zh-CN"/>
+        </w:rPr>
+        <w:t>Prokofiev Piano Concerto No.2</w:t>
+      </w:r>
+      <w:r>
+        <w:rPr>
+          <w:rFonts w:ascii="Times New Roman" w:hAnsi="Times New Roman" w:cs="Times New Roman"/>
+          <w:iCs/>
+          <w:lang w:eastAsia="zh-CN"/>
+        </w:rPr>
+        <w:t xml:space="preserve"> </w:t>
+      </w:r>
+      <w:r>
+        <w:rPr>
+          <w:rFonts w:ascii="Times New Roman" w:hAnsi="Times New Roman" w:cs="Times New Roman"/>
+          <w:iCs/>
+          <w:lang w:eastAsia="zh-CN"/>
+        </w:rPr>
+        <w:t xml:space="preserve">and </w:t>
+      </w:r>
+      <w:r>
+        <w:rPr>
+          <w:rFonts w:ascii="Times New Roman" w:hAnsi="Times New Roman" w:cs="Times New Roman"/>
+          <w:iCs/>
+          <w:lang w:eastAsia="zh-CN"/>
+        </w:rPr>
+        <w:t xml:space="preserve">F. F. </w:t>
+      </w:r>
+      <w:r>
+        <w:rPr>
+          <w:rFonts w:ascii="Times New Roman" w:hAnsi="Times New Roman" w:cs="Times New Roman"/>
+          <w:iCs/>
+          <w:lang w:eastAsia="zh-CN"/>
+        </w:rPr>
+        <w:t>Chopin Piano Concerto No.1</w:t>
+      </w:r>
+      <w:r>
+        <w:rPr>
+          <w:rFonts w:ascii="Times New Roman" w:hAnsi="Times New Roman" w:cs="Times New Roman"/>
+          <w:iCs/>
+          <w:lang w:eastAsia="zh-CN"/>
+        </w:rPr>
+        <w:t xml:space="preserve">, </w:t>
+      </w:r>
+      <w:r>
+        <w:rPr>
+          <w:rFonts w:ascii="Times New Roman" w:hAnsi="Times New Roman" w:cs="Times New Roman"/>
+          <w:iCs/>
+          <w:lang w:eastAsia="zh-CN"/>
+        </w:rPr>
+        <w:t>W</w:t>
+      </w:r>
+      <w:r>
+        <w:rPr>
+          <w:rFonts w:ascii="Times New Roman" w:hAnsi="Times New Roman" w:cs="Times New Roman"/>
+          <w:iCs/>
+          <w:lang w:eastAsia="zh-CN"/>
+        </w:rPr>
+        <w:t xml:space="preserve">hole </w:t>
+      </w:r>
+      <w:r>
+        <w:rPr>
+          <w:rFonts w:ascii="Times New Roman" w:hAnsi="Times New Roman" w:cs="Times New Roman"/>
+          <w:iCs/>
+          <w:lang w:eastAsia="zh-CN"/>
+        </w:rPr>
+        <w:t>M</w:t>
+      </w:r>
+      <w:r>
+        <w:rPr>
+          <w:rFonts w:ascii="Times New Roman" w:hAnsi="Times New Roman" w:cs="Times New Roman"/>
+          <w:iCs/>
+          <w:lang w:eastAsia="zh-CN"/>
+        </w:rPr>
+        <w:t>ovements</w:t>
+      </w:r>
+    </w:p>
+    <w:p>
+      <w:pPr>
+        <w:pStyle w:val="a9"/>
+        <w:numPr>
+          <w:ilvl w:val="0"/>
+          <w:numId w:val="14"/>
+        </w:numPr>
+        <w:rPr>
+          <w:rFonts w:ascii="Times New Roman" w:hAnsi="Times New Roman" w:cs="Times New Roman" w:hint="eastAsia"/>
+          <w:iCs/>
+        </w:rPr>
+      </w:pPr>
+      <w:r>
+        <w:rPr>
+          <w:rFonts w:ascii="Times New Roman" w:hAnsi="Times New Roman" w:cs="Times New Roman" w:hint="eastAsia"/>
+          <w:iCs/>
+          <w:lang w:eastAsia="zh-CN"/>
+        </w:rPr>
+        <w:t>L</w:t>
+      </w:r>
+      <w:r>
+        <w:rPr>
+          <w:rFonts w:ascii="Times New Roman" w:hAnsi="Times New Roman" w:cs="Times New Roman"/>
+          <w:iCs/>
+          <w:lang w:eastAsia="zh-CN"/>
+        </w:rPr>
+        <w:t xml:space="preserve">ead Activity, Pick Location, </w:t>
+      </w:r>
+      <w:r>
+        <w:rPr>
+          <w:rFonts w:ascii="Times New Roman" w:hAnsi="Times New Roman" w:cs="Times New Roman"/>
+          <w:iCs/>
+          <w:lang w:eastAsia="zh-CN"/>
+        </w:rPr>
+        <w:t xml:space="preserve">Negotiate Rental Price, </w:t>
+      </w:r>
+      <w:r>
+        <w:rPr>
+          <w:rFonts w:ascii="Times New Roman" w:hAnsi="Times New Roman" w:cs="Times New Roman"/>
+          <w:iCs/>
+          <w:lang w:eastAsia="zh-CN"/>
+        </w:rPr>
+        <w:t xml:space="preserve">Accompanying </w:t>
+      </w:r>
+      <w:r>
+        <w:rPr>
+          <w:rFonts w:ascii="Times New Roman" w:hAnsi="Times New Roman" w:cs="Times New Roman"/>
+          <w:iCs/>
+          <w:lang w:eastAsia="zh-CN"/>
+        </w:rPr>
+        <w:t>and Ensemble</w:t>
+      </w:r>
+      <w:r>
+        <w:rPr>
+          <w:rFonts w:ascii="Times New Roman" w:hAnsi="Times New Roman" w:cs="Times New Roman"/>
+          <w:iCs/>
+          <w:lang w:eastAsia="zh-CN"/>
+        </w:rPr>
+        <w:t xml:space="preserve">, </w:t>
+      </w:r>
+      <w:r>
+        <w:rPr>
+          <w:rFonts w:ascii="Times New Roman" w:hAnsi="Times New Roman" w:cs="Times New Roman"/>
+          <w:iCs/>
+          <w:lang w:eastAsia="zh-CN"/>
+        </w:rPr>
+        <w:t>Publishing Host</w:t>
       </w:r>
     </w:p>
     <w:p>
@@ -2315,6 +3791,251 @@
     <w:p>
       <w:pPr>
         <w:pStyle w:val="a5"/>
+        <w:spacing w:before="120"/>
+        <w:ind w:left="720"/>
+        <w:rPr>
+          <w:rFonts w:ascii="Times New Roman" w:hAnsi="Times New Roman" w:cs="Times New Roman"/>
+          <w:sz w:val="22"/>
+          <w:szCs w:val="22"/>
+          <w:lang w:eastAsia="zh-CN"/>
+        </w:rPr>
+      </w:pPr>
+      <w:r>
+        <w:rPr>
+          <w:rFonts w:ascii="Times New Roman" w:hAnsi="Times New Roman" w:cs="Times New Roman" w:hint="eastAsia"/>
+          <w:sz w:val="22"/>
+          <w:szCs w:val="22"/>
+          <w:lang w:eastAsia="zh-CN"/>
+        </w:rPr>
+        <w:t>A</w:t>
+      </w:r>
+      <w:r>
+        <w:rPr>
+          <w:rFonts w:ascii="Times New Roman" w:hAnsi="Times New Roman" w:cs="Times New Roman"/>
+          <w:sz w:val="22"/>
+          <w:szCs w:val="22"/>
+          <w:lang w:eastAsia="zh-CN"/>
+        </w:rPr>
+        <w:t xml:space="preserve"> </w:t>
+      </w:r>
+      <w:r>
+        <w:rPr>
+          <w:rFonts w:ascii="Times New Roman" w:hAnsi="Times New Roman" w:cs="Times New Roman"/>
+          <w:sz w:val="22"/>
+          <w:szCs w:val="22"/>
+          <w:lang w:eastAsia="zh-CN"/>
+        </w:rPr>
+        <w:t>N</w:t>
+      </w:r>
+      <w:r>
+        <w:rPr>
+          <w:rFonts w:ascii="Times New Roman" w:hAnsi="Times New Roman" w:cs="Times New Roman"/>
+          <w:sz w:val="22"/>
+          <w:szCs w:val="22"/>
+          <w:lang w:eastAsia="zh-CN"/>
+        </w:rPr>
+        <w:t xml:space="preserve">ovel </w:t>
+      </w:r>
+      <w:r>
+        <w:rPr>
+          <w:rFonts w:ascii="Times New Roman" w:hAnsi="Times New Roman" w:cs="Times New Roman"/>
+          <w:sz w:val="22"/>
+          <w:szCs w:val="22"/>
+          <w:lang w:eastAsia="zh-CN"/>
+        </w:rPr>
+        <w:t>M</w:t>
+      </w:r>
+      <w:r>
+        <w:rPr>
+          <w:rFonts w:ascii="Times New Roman" w:hAnsi="Times New Roman" w:cs="Times New Roman"/>
+          <w:sz w:val="22"/>
+          <w:szCs w:val="22"/>
+          <w:lang w:eastAsia="zh-CN"/>
+        </w:rPr>
+        <w:t xml:space="preserve">ethod of </w:t>
+      </w:r>
+      <w:r>
+        <w:rPr>
+          <w:rFonts w:ascii="Times New Roman" w:hAnsi="Times New Roman" w:cs="Times New Roman"/>
+          <w:sz w:val="22"/>
+          <w:szCs w:val="22"/>
+          <w:lang w:eastAsia="zh-CN"/>
+        </w:rPr>
+        <w:t>R</w:t>
+      </w:r>
+      <w:r>
+        <w:rPr>
+          <w:rFonts w:ascii="Times New Roman" w:hAnsi="Times New Roman" w:cs="Times New Roman"/>
+          <w:sz w:val="22"/>
+          <w:szCs w:val="22"/>
+          <w:lang w:eastAsia="zh-CN"/>
+        </w:rPr>
+        <w:t xml:space="preserve">einforcement </w:t>
+      </w:r>
+      <w:r>
+        <w:rPr>
+          <w:rFonts w:ascii="Times New Roman" w:hAnsi="Times New Roman" w:cs="Times New Roman"/>
+          <w:sz w:val="22"/>
+          <w:szCs w:val="22"/>
+          <w:lang w:eastAsia="zh-CN"/>
+        </w:rPr>
+        <w:t>L</w:t>
+      </w:r>
+      <w:r>
+        <w:rPr>
+          <w:rFonts w:ascii="Times New Roman" w:hAnsi="Times New Roman" w:cs="Times New Roman"/>
+          <w:sz w:val="22"/>
+          <w:szCs w:val="22"/>
+          <w:lang w:eastAsia="zh-CN"/>
+        </w:rPr>
+        <w:t xml:space="preserve">earning </w:t>
+      </w:r>
+      <w:r>
+        <w:rPr>
+          <w:rFonts w:ascii="Times New Roman" w:hAnsi="Times New Roman" w:cs="Times New Roman"/>
+          <w:sz w:val="22"/>
+          <w:szCs w:val="22"/>
+          <w:lang w:eastAsia="zh-CN"/>
+        </w:rPr>
+        <w:t>E</w:t>
+      </w:r>
+      <w:r>
+        <w:rPr>
+          <w:rFonts w:ascii="Times New Roman" w:hAnsi="Times New Roman" w:cs="Times New Roman"/>
+          <w:sz w:val="22"/>
+          <w:szCs w:val="22"/>
+          <w:lang w:eastAsia="zh-CN"/>
+        </w:rPr>
+        <w:t>xploration</w:t>
+      </w:r>
+      <w:r>
+        <w:rPr>
+          <w:rFonts w:ascii="Times New Roman" w:hAnsi="Times New Roman" w:cs="Times New Roman"/>
+          <w:sz w:val="22"/>
+          <w:szCs w:val="22"/>
+          <w:lang w:eastAsia="zh-CN"/>
+        </w:rPr>
+        <w:t xml:space="preserve"> process</w:t>
+      </w:r>
+      <w:r>
+        <w:rPr>
+          <w:rFonts w:ascii="Times New Roman" w:hAnsi="Times New Roman" w:cs="Times New Roman"/>
+          <w:sz w:val="22"/>
+          <w:szCs w:val="22"/>
+          <w:lang w:eastAsia="zh-CN"/>
+        </w:rPr>
+        <w:t xml:space="preserve"> </w:t>
+      </w:r>
+      <w:r>
+        <w:rPr>
+          <w:rFonts w:ascii="Times New Roman" w:hAnsi="Times New Roman" w:cs="Times New Roman"/>
+          <w:sz w:val="22"/>
+          <w:szCs w:val="22"/>
+          <w:lang w:eastAsia="zh-CN"/>
+        </w:rPr>
+        <w:t xml:space="preserve">to handle </w:t>
+      </w:r>
+      <w:r>
+        <w:rPr>
+          <w:rFonts w:ascii="Times New Roman" w:hAnsi="Times New Roman" w:cs="Times New Roman"/>
+          <w:sz w:val="22"/>
+          <w:szCs w:val="22"/>
+          <w:lang w:eastAsia="zh-CN"/>
+        </w:rPr>
+        <w:t>S</w:t>
+      </w:r>
+      <w:r>
+        <w:rPr>
+          <w:rFonts w:ascii="Times New Roman" w:hAnsi="Times New Roman" w:cs="Times New Roman"/>
+          <w:sz w:val="22"/>
+          <w:szCs w:val="22"/>
+          <w:lang w:eastAsia="zh-CN"/>
+        </w:rPr>
+        <w:t>parse</w:t>
+      </w:r>
+      <w:r>
+        <w:rPr>
+          <w:rFonts w:ascii="Times New Roman" w:hAnsi="Times New Roman" w:cs="Times New Roman"/>
+          <w:sz w:val="22"/>
+          <w:szCs w:val="22"/>
+          <w:lang w:eastAsia="zh-CN"/>
+        </w:rPr>
+        <w:t>-</w:t>
+      </w:r>
+      <w:r>
+        <w:rPr>
+          <w:rFonts w:ascii="Times New Roman" w:hAnsi="Times New Roman" w:cs="Times New Roman"/>
+          <w:sz w:val="22"/>
+          <w:szCs w:val="22"/>
+          <w:lang w:eastAsia="zh-CN"/>
+        </w:rPr>
+        <w:t>r</w:t>
+      </w:r>
+      <w:r>
+        <w:rPr>
+          <w:rFonts w:ascii="Times New Roman" w:hAnsi="Times New Roman" w:cs="Times New Roman"/>
+          <w:sz w:val="22"/>
+          <w:szCs w:val="22"/>
+          <w:lang w:eastAsia="zh-CN"/>
+        </w:rPr>
+        <w:t xml:space="preserve">eward </w:t>
+      </w:r>
+      <w:r>
+        <w:rPr>
+          <w:rFonts w:ascii="Times New Roman" w:hAnsi="Times New Roman" w:cs="Times New Roman"/>
+          <w:sz w:val="22"/>
+          <w:szCs w:val="22"/>
+          <w:lang w:eastAsia="zh-CN"/>
+        </w:rPr>
+        <w:t>E</w:t>
+      </w:r>
+      <w:r>
+        <w:rPr>
+          <w:rFonts w:ascii="Times New Roman" w:hAnsi="Times New Roman" w:cs="Times New Roman"/>
+          <w:sz w:val="22"/>
+          <w:szCs w:val="22"/>
+          <w:lang w:eastAsia="zh-CN"/>
+        </w:rPr>
+        <w:t>nvironments</w:t>
+      </w:r>
+    </w:p>
+    <w:p>
+      <w:pPr>
+        <w:pStyle w:val="a5"/>
+        <w:spacing w:before="120"/>
+        <w:ind w:left="720"/>
+        <w:rPr>
+          <w:rFonts w:ascii="Times New Roman" w:hAnsi="Times New Roman" w:cs="Times New Roman" w:hint="eastAsia"/>
+          <w:sz w:val="22"/>
+          <w:szCs w:val="22"/>
+          <w:lang w:eastAsia="zh-CN"/>
+        </w:rPr>
+      </w:pPr>
+      <w:hyperlink r:id="rId13" w:history="1">
+        <w:r>
+          <w:rPr>
+            <w:rStyle w:val="a7"/>
+            <w:rFonts w:ascii="Times New Roman" w:hAnsi="Times New Roman" w:cs="Times New Roman"/>
+            <w:sz w:val="22"/>
+            <w:szCs w:val="22"/>
+            <w:lang w:eastAsia="zh-CN"/>
+          </w:rPr>
+          <w:t>https://github.com/ETwilight/Research/blob/master/EBEX/Energy%20Based%20Exploration%20in%20Reinforcement%20Learning%20-%20Brian%20Guo.pdf</w:t>
+        </w:r>
+      </w:hyperlink>
+      <w:r>
+        <w:rPr>
+          <w:rFonts w:ascii="Times New Roman" w:hAnsi="Times New Roman" w:cs="Times New Roman" w:hint="eastAsia"/>
+          <w:sz w:val="22"/>
+          <w:szCs w:val="22"/>
+          <w:lang w:eastAsia="zh-CN"/>
+        </w:rPr>
+        <w:t xml:space="preserve"> </w:t>
+      </w:r>
+    </w:p>
+    <w:p>
+      <w:pPr>
+        <w:pStyle w:val="a5"/>
         <w:numPr>
           <w:ilvl w:val="0"/>
           <w:numId w:val="19"/>
@@ -2981,7 +4702,7 @@
           <w:bCs/>
           <w:lang w:eastAsia="zh-CN"/>
         </w:rPr>
-        <w:t xml:space="preserve"> i</w:t>
+        <w:t xml:space="preserve"> </w:t>
       </w:r>
       <w:r>
         <w:rPr>
@@ -2989,7 +4710,39 @@
           <w:bCs/>
           <w:lang w:eastAsia="zh-CN"/>
         </w:rPr>
-        <w:t>ncluding PyTorch), Java, JS (Proficient), Rust (Intermediate)</w:t>
+        <w:t>(</w:t>
+      </w:r>
+      <w:r>
+        <w:rPr>
+          <w:rFonts w:ascii="Times New Roman" w:hAnsi="Times New Roman" w:cs="Times New Roman"/>
+          <w:bCs/>
+          <w:lang w:eastAsia="zh-CN"/>
+        </w:rPr>
+        <w:t xml:space="preserve">and </w:t>
+      </w:r>
+      <w:r>
+        <w:rPr>
+          <w:rFonts w:ascii="Times New Roman" w:hAnsi="Times New Roman" w:cs="Times New Roman"/>
+          <w:bCs/>
+          <w:lang w:eastAsia="zh-CN"/>
+        </w:rPr>
+        <w:t>PyTorch</w:t>
+      </w:r>
+      <w:r>
+        <w:rPr>
+          <w:rFonts w:ascii="Times New Roman" w:hAnsi="Times New Roman" w:cs="Times New Roman"/>
+          <w:bCs/>
+          <w:lang w:eastAsia="zh-CN"/>
+        </w:rPr>
+        <w:t>)</w:t>
+      </w:r>
+      <w:r>
+        <w:rPr>
+          <w:rFonts w:ascii="Times New Roman" w:hAnsi="Times New Roman" w:cs="Times New Roman"/>
+          <w:bCs/>
+          <w:lang w:eastAsia="zh-CN"/>
+        </w:rPr>
+        <w:t>, Java, JS (Proficient), Rust (Intermediate)</w:t>
       </w:r>
     </w:p>
     <w:p>
@@ -3064,7 +4817,7 @@
       </w:r>
     </w:p>
     <w:sectPr>
-      <w:footerReference w:type="default" r:id="rId10"/>
+      <w:footerReference w:type="default" r:id="rId14"/>
       <w:pgSz w:w="12240" w:h="15840"/>
       <w:pgMar w:top="720" w:right="720" w:bottom="720" w:left="720" w:header="720" w:footer="720" w:gutter="0"/>
       <w:cols w:space="720"/>
@@ -3075,7 +4828,7 @@
 </file>
 
 <file path=word/endnotes.xml><?xml version="1.0" encoding="utf-8"?>
-<w:endnotes xmlns:wpc="http://schemas.microsoft.com/office/word/2010/wordprocessingCanvas" xmlns:cx="http://schemas.microsoft.com/office/drawing/2014/chartex" xmlns:cx1="http://schemas.microsoft.com/office/drawing/2015/9/8/chartex" xmlns:cx2="http://schemas.microsoft.com/office/drawing/2015/10/21/chartex" xmlns:cx3="http://schemas.microsoft.com/office/drawing/2016/5/9/chartex" xmlns:cx4="http://schemas.microsoft.com/office/drawing/2016/5/10/chartex" xmlns:cx5="http://schemas.microsoft.com/office/drawing/2016/5/11/chartex" xmlns:cx6="http://schemas.microsoft.com/office/drawing/2016/5/12/chartex" xmlns:cx7="http://schemas.microsoft.com/office/drawing/2016/5/13/chartex" xmlns:cx8="http://schemas.microsoft.com/office/drawing/2016/5/14/chartex" xmlns:mc="http://schemas.openxmlformats.org/markup-compatibility/2006" xmlns:aink="http://schemas.microsoft.com/office/drawing/2016/ink" xmlns:am3d="http://schemas.microsoft.com/office/drawing/2017/model3d" xmlns:o="urn:schemas-microsoft-com:office:office" xmlns:oel="http://schemas.microsoft.com/office/2019/extlst" xmlns:r="http://schemas.openxmlformats.org/officeDocument/2006/relationships" xmlns:m="http://schemas.openxmlformats.org/officeDocument/2006/math" xmlns:v="urn:schemas-microsoft-com:vml" xmlns:wp14="http://schemas.microsoft.com/office/word/2010/wordprocessingDrawing" xmlns:wp="http://schemas.openxmlformats.org/drawingml/2006/wordprocessingDrawing" xmlns:w10="urn:schemas-microsoft-com:office:word" xmlns:w="http://schemas.openxmlformats.org/wordprocessingml/2006/main" xmlns:w14="http://schemas.microsoft.com/office/word/2010/wordml" xmlns:w15="http://schemas.microsoft.com/office/word/2012/wordml" xmlns:w16cex="http://schemas.microsoft.com/office/word/2018/wordml/cex" xmlns:w16cid="http://schemas.microsoft.com/office/word/2016/wordml/cid" xmlns:w16="http://schemas.microsoft.com/office/word/2018/wordml" xmlns:w16sdtdh="http://schemas.microsoft.com/office/word/2020/wordml/sdtdatahash" xmlns:w16se="http://schemas.microsoft.com/office/word/2015/wordml/symex" xmlns:wpg="http://schemas.microsoft.com/office/word/2010/wordprocessingGroup" xmlns:wpi="http://schemas.microsoft.com/office/word/2010/wordprocessingInk" xmlns:wne="http://schemas.microsoft.com/office/word/2006/wordml" xmlns:wps="http://schemas.microsoft.com/office/word/2010/wordprocessingShape" mc:Ignorable="w14 w15 w16se w16cid w16 w16cex w16sdtdh wp14">
+<w:endnotes xmlns:wpc="http://schemas.microsoft.com/office/word/2010/wordprocessingCanvas" xmlns:cx="http://schemas.microsoft.com/office/drawing/2014/chartex" xmlns:cx1="http://schemas.microsoft.com/office/drawing/2015/9/8/chartex" xmlns:cx2="http://schemas.microsoft.com/office/drawing/2015/10/21/chartex" xmlns:cx3="http://schemas.microsoft.com/office/drawing/2016/5/9/chartex" xmlns:cx4="http://schemas.microsoft.com/office/drawing/2016/5/10/chartex" xmlns:cx5="http://schemas.microsoft.com/office/drawing/2016/5/11/chartex" xmlns:cx6="http://schemas.microsoft.com/office/drawing/2016/5/12/chartex" xmlns:cx7="http://schemas.microsoft.com/office/drawing/2016/5/13/chartex" xmlns:cx8="http://schemas.microsoft.com/office/drawing/2016/5/14/chartex" xmlns:mc="http://schemas.openxmlformats.org/markup-compatibility/2006" xmlns:aink="http://schemas.microsoft.com/office/drawing/2016/ink" xmlns:am3d="http://schemas.microsoft.com/office/drawing/2017/model3d" xmlns:o="urn:schemas-microsoft-com:office:office" xmlns:oel="http://schemas.microsoft.com/office/2019/extlst" xmlns:r="http://schemas.openxmlformats.org/officeDocument/2006/relationships" xmlns:m="http://schemas.openxmlformats.org/officeDocument/2006/math" xmlns:v="urn:schemas-microsoft-com:vml" xmlns:wp14="http://schemas.microsoft.com/office/word/2010/wordprocessingDrawing" xmlns:wp="http://schemas.openxmlformats.org/drawingml/2006/wordprocessingDrawing" xmlns:w10="urn:schemas-microsoft-com:office:word" xmlns:w="http://schemas.openxmlformats.org/wordprocessingml/2006/main" xmlns:w14="http://schemas.microsoft.com/office/word/2010/wordml" xmlns:w15="http://schemas.microsoft.com/office/word/2012/wordml" xmlns:w16cex="http://schemas.microsoft.com/office/word/2018/wordml/cex" xmlns:w16cid="http://schemas.microsoft.com/office/word/2016/wordml/cid" xmlns:w16="http://schemas.microsoft.com/office/word/2018/wordml" xmlns:w16du="http://schemas.microsoft.com/office/word/2023/wordml/word16du" xmlns:w16sdtdh="http://schemas.microsoft.com/office/word/2020/wordml/sdtdatahash" xmlns:w16se="http://schemas.microsoft.com/office/word/2015/wordml/symex" xmlns:wpg="http://schemas.microsoft.com/office/word/2010/wordprocessingGroup" xmlns:wpi="http://schemas.microsoft.com/office/word/2010/wordprocessingInk" xmlns:wne="http://schemas.microsoft.com/office/word/2006/wordml" xmlns:wps="http://schemas.microsoft.com/office/word/2010/wordprocessingShape" mc:Ignorable="w14 w15 w16se w16cid w16 w16cex w16sdtdh wp14">
   <w:endnote w:type="separator" w:id="-1">
     <w:p>
       <w:r>
@@ -3097,7 +4850,7 @@
 </file>
 
 <file path=word/footer1.xml><?xml version="1.0" encoding="utf-8"?>
-<w:ftr xmlns:wpc="http://schemas.microsoft.com/office/word/2010/wordprocessingCanvas" xmlns:cx="http://schemas.microsoft.com/office/drawing/2014/chartex" xmlns:cx1="http://schemas.microsoft.com/office/drawing/2015/9/8/chartex" xmlns:cx2="http://schemas.microsoft.com/office/drawing/2015/10/21/chartex" xmlns:cx3="http://schemas.microsoft.com/office/drawing/2016/5/9/chartex" xmlns:cx4="http://schemas.microsoft.com/office/drawing/2016/5/10/chartex" xmlns:cx5="http://schemas.microsoft.com/office/drawing/2016/5/11/chartex" xmlns:cx6="http://schemas.microsoft.com/office/drawing/2016/5/12/chartex" xmlns:cx7="http://schemas.microsoft.com/office/drawing/2016/5/13/chartex" xmlns:cx8="http://schemas.microsoft.com/office/drawing/2016/5/14/chartex" xmlns:mc="http://schemas.openxmlformats.org/markup-compatibility/2006" xmlns:aink="http://schemas.microsoft.com/office/drawing/2016/ink" xmlns:am3d="http://schemas.microsoft.com/office/drawing/2017/model3d" xmlns:o="urn:schemas-microsoft-com:office:office" xmlns:oel="http://schemas.microsoft.com/office/2019/extlst" xmlns:r="http://schemas.openxmlformats.org/officeDocument/2006/relationships" xmlns:m="http://schemas.openxmlformats.org/officeDocument/2006/math" xmlns:v="urn:schemas-microsoft-com:vml" xmlns:wp14="http://schemas.microsoft.com/office/word/2010/wordprocessingDrawing" xmlns:wp="http://schemas.openxmlformats.org/drawingml/2006/wordprocessingDrawing" xmlns:w10="urn:schemas-microsoft-com:office:word" xmlns:w="http://schemas.openxmlformats.org/wordprocessingml/2006/main" xmlns:w14="http://schemas.microsoft.com/office/word/2010/wordml" xmlns:w15="http://schemas.microsoft.com/office/word/2012/wordml" xmlns:w16cex="http://schemas.microsoft.com/office/word/2018/wordml/cex" xmlns:w16cid="http://schemas.microsoft.com/office/word/2016/wordml/cid" xmlns:w16="http://schemas.microsoft.com/office/word/2018/wordml" xmlns:w16sdtdh="http://schemas.microsoft.com/office/word/2020/wordml/sdtdatahash" xmlns:w16se="http://schemas.microsoft.com/office/word/2015/wordml/symex" xmlns:wpg="http://schemas.microsoft.com/office/word/2010/wordprocessingGroup" xmlns:wpi="http://schemas.microsoft.com/office/word/2010/wordprocessingInk" xmlns:wne="http://schemas.microsoft.com/office/word/2006/wordml" xmlns:wps="http://schemas.microsoft.com/office/word/2010/wordprocessingShape" mc:Ignorable="w14 w15 w16se w16cid w16 w16cex w16sdtdh wp14">
+<w:ftr xmlns:wpc="http://schemas.microsoft.com/office/word/2010/wordprocessingCanvas" xmlns:cx="http://schemas.microsoft.com/office/drawing/2014/chartex" xmlns:cx1="http://schemas.microsoft.com/office/drawing/2015/9/8/chartex" xmlns:cx2="http://schemas.microsoft.com/office/drawing/2015/10/21/chartex" xmlns:cx3="http://schemas.microsoft.com/office/drawing/2016/5/9/chartex" xmlns:cx4="http://schemas.microsoft.com/office/drawing/2016/5/10/chartex" xmlns:cx5="http://schemas.microsoft.com/office/drawing/2016/5/11/chartex" xmlns:cx6="http://schemas.microsoft.com/office/drawing/2016/5/12/chartex" xmlns:cx7="http://schemas.microsoft.com/office/drawing/2016/5/13/chartex" xmlns:cx8="http://schemas.microsoft.com/office/drawing/2016/5/14/chartex" xmlns:mc="http://schemas.openxmlformats.org/markup-compatibility/2006" xmlns:aink="http://schemas.microsoft.com/office/drawing/2016/ink" xmlns:am3d="http://schemas.microsoft.com/office/drawing/2017/model3d" xmlns:o="urn:schemas-microsoft-com:office:office" xmlns:oel="http://schemas.microsoft.com/office/2019/extlst" xmlns:r="http://schemas.openxmlformats.org/officeDocument/2006/relationships" xmlns:m="http://schemas.openxmlformats.org/officeDocument/2006/math" xmlns:v="urn:schemas-microsoft-com:vml" xmlns:wp14="http://schemas.microsoft.com/office/word/2010/wordprocessingDrawing" xmlns:wp="http://schemas.openxmlformats.org/drawingml/2006/wordprocessingDrawing" xmlns:w10="urn:schemas-microsoft-com:office:word" xmlns:w="http://schemas.openxmlformats.org/wordprocessingml/2006/main" xmlns:w14="http://schemas.microsoft.com/office/word/2010/wordml" xmlns:w15="http://schemas.microsoft.com/office/word/2012/wordml" xmlns:w16cex="http://schemas.microsoft.com/office/word/2018/wordml/cex" xmlns:w16cid="http://schemas.microsoft.com/office/word/2016/wordml/cid" xmlns:w16="http://schemas.microsoft.com/office/word/2018/wordml" xmlns:w16du="http://schemas.microsoft.com/office/word/2023/wordml/word16du" xmlns:w16sdtdh="http://schemas.microsoft.com/office/word/2020/wordml/sdtdatahash" xmlns:w16se="http://schemas.microsoft.com/office/word/2015/wordml/symex" xmlns:wpg="http://schemas.microsoft.com/office/word/2010/wordprocessingGroup" xmlns:wpi="http://schemas.microsoft.com/office/word/2010/wordprocessingInk" xmlns:wne="http://schemas.microsoft.com/office/word/2006/wordml" xmlns:wps="http://schemas.microsoft.com/office/word/2010/wordprocessingShape" mc:Ignorable="w14 w15 w16se w16cid w16 w16cex w16sdtdh wp14">
   <w:p>
     <w:pPr>
       <w:rPr>
@@ -3115,7 +4868,7 @@
 </file>
 
 <file path=word/footnotes.xml><?xml version="1.0" encoding="utf-8"?>
-<w:footnotes xmlns:wpc="http://schemas.microsoft.com/office/word/2010/wordprocessingCanvas" xmlns:cx="http://schemas.microsoft.com/office/drawing/2014/chartex" xmlns:cx1="http://schemas.microsoft.com/office/drawing/2015/9/8/chartex" xmlns:cx2="http://schemas.microsoft.com/office/drawing/2015/10/21/chartex" xmlns:cx3="http://schemas.microsoft.com/office/drawing/2016/5/9/chartex" xmlns:cx4="http://schemas.microsoft.com/office/drawing/2016/5/10/chartex" xmlns:cx5="http://schemas.microsoft.com/office/drawing/2016/5/11/chartex" xmlns:cx6="http://schemas.microsoft.com/office/drawing/2016/5/12/chartex" xmlns:cx7="http://schemas.microsoft.com/office/drawing/2016/5/13/chartex" xmlns:cx8="http://schemas.microsoft.com/office/drawing/2016/5/14/chartex" xmlns:mc="http://schemas.openxmlformats.org/markup-compatibility/2006" xmlns:aink="http://schemas.microsoft.com/office/drawing/2016/ink" xmlns:am3d="http://schemas.microsoft.com/office/drawing/2017/model3d" xmlns:o="urn:schemas-microsoft-com:office:office" xmlns:oel="http://schemas.microsoft.com/office/2019/extlst" xmlns:r="http://schemas.openxmlformats.org/officeDocument/2006/relationships" xmlns:m="http://schemas.openxmlformats.org/officeDocument/2006/math" xmlns:v="urn:schemas-microsoft-com:vml" xmlns:wp14="http://schemas.microsoft.com/office/word/2010/wordprocessingDrawing" xmlns:wp="http://schemas.openxmlformats.org/drawingml/2006/wordprocessingDrawing" xmlns:w10="urn:schemas-microsoft-com:office:word" xmlns:w="http://schemas.openxmlformats.org/wordprocessingml/2006/main" xmlns:w14="http://schemas.microsoft.com/office/word/2010/wordml" xmlns:w15="http://schemas.microsoft.com/office/word/2012/wordml" xmlns:w16cex="http://schemas.microsoft.com/office/word/2018/wordml/cex" xmlns:w16cid="http://schemas.microsoft.com/office/word/2016/wordml/cid" xmlns:w16="http://schemas.microsoft.com/office/word/2018/wordml" xmlns:w16sdtdh="http://schemas.microsoft.com/office/word/2020/wordml/sdtdatahash" xmlns:w16se="http://schemas.microsoft.com/office/word/2015/wordml/symex" xmlns:wpg="http://schemas.microsoft.com/office/word/2010/wordprocessingGroup" xmlns:wpi="http://schemas.microsoft.com/office/word/2010/wordprocessingInk" xmlns:wne="http://schemas.microsoft.com/office/word/2006/wordml" xmlns:wps="http://schemas.microsoft.com/office/word/2010/wordprocessingShape" mc:Ignorable="w14 w15 w16se w16cid w16 w16cex w16sdtdh wp14">
+<w:footnotes xmlns:wpc="http://schemas.microsoft.com/office/word/2010/wordprocessingCanvas" xmlns:cx="http://schemas.microsoft.com/office/drawing/2014/chartex" xmlns:cx1="http://schemas.microsoft.com/office/drawing/2015/9/8/chartex" xmlns:cx2="http://schemas.microsoft.com/office/drawing/2015/10/21/chartex" xmlns:cx3="http://schemas.microsoft.com/office/drawing/2016/5/9/chartex" xmlns:cx4="http://schemas.microsoft.com/office/drawing/2016/5/10/chartex" xmlns:cx5="http://schemas.microsoft.com/office/drawing/2016/5/11/chartex" xmlns:cx6="http://schemas.microsoft.com/office/drawing/2016/5/12/chartex" xmlns:cx7="http://schemas.microsoft.com/office/drawing/2016/5/13/chartex" xmlns:cx8="http://schemas.microsoft.com/office/drawing/2016/5/14/chartex" xmlns:mc="http://schemas.openxmlformats.org/markup-compatibility/2006" xmlns:aink="http://schemas.microsoft.com/office/drawing/2016/ink" xmlns:am3d="http://schemas.microsoft.com/office/drawing/2017/model3d" xmlns:o="urn:schemas-microsoft-com:office:office" xmlns:oel="http://schemas.microsoft.com/office/2019/extlst" xmlns:r="http://schemas.openxmlformats.org/officeDocument/2006/relationships" xmlns:m="http://schemas.openxmlformats.org/officeDocument/2006/math" xmlns:v="urn:schemas-microsoft-com:vml" xmlns:wp14="http://schemas.microsoft.com/office/word/2010/wordprocessingDrawing" xmlns:wp="http://schemas.openxmlformats.org/drawingml/2006/wordprocessingDrawing" xmlns:w10="urn:schemas-microsoft-com:office:word" xmlns:w="http://schemas.openxmlformats.org/wordprocessingml/2006/main" xmlns:w14="http://schemas.microsoft.com/office/word/2010/wordml" xmlns:w15="http://schemas.microsoft.com/office/word/2012/wordml" xmlns:w16cex="http://schemas.microsoft.com/office/word/2018/wordml/cex" xmlns:w16cid="http://schemas.microsoft.com/office/word/2016/wordml/cid" xmlns:w16="http://schemas.microsoft.com/office/word/2018/wordml" xmlns:w16du="http://schemas.microsoft.com/office/word/2023/wordml/word16du" xmlns:w16sdtdh="http://schemas.microsoft.com/office/word/2020/wordml/sdtdatahash" xmlns:w16se="http://schemas.microsoft.com/office/word/2015/wordml/symex" xmlns:wpg="http://schemas.microsoft.com/office/word/2010/wordprocessingGroup" xmlns:wpi="http://schemas.microsoft.com/office/word/2010/wordprocessingInk" xmlns:wne="http://schemas.microsoft.com/office/word/2006/wordml" xmlns:wps="http://schemas.microsoft.com/office/word/2010/wordprocessingShape" mc:Ignorable="w14 w15 w16se w16cid w16 w16cex w16sdtdh wp14">
   <w:footnote w:type="separator" w:id="-1">
     <w:p>
       <w:r>
@@ -3137,7 +4890,7 @@
 </file>
 
 <file path=word/numbering.xml><?xml version="1.0" encoding="utf-8"?>
-<w:numbering xmlns:wpc="http://schemas.microsoft.com/office/word/2010/wordprocessingCanvas" xmlns:cx="http://schemas.microsoft.com/office/drawing/2014/chartex" xmlns:cx1="http://schemas.microsoft.com/office/drawing/2015/9/8/chartex" xmlns:cx2="http://schemas.microsoft.com/office/drawing/2015/10/21/chartex" xmlns:cx3="http://schemas.microsoft.com/office/drawing/2016/5/9/chartex" xmlns:cx4="http://schemas.microsoft.com/office/drawing/2016/5/10/chartex" xmlns:cx5="http://schemas.microsoft.com/office/drawing/2016/5/11/chartex" xmlns:cx6="http://schemas.microsoft.com/office/drawing/2016/5/12/chartex" xmlns:cx7="http://schemas.microsoft.com/office/drawing/2016/5/13/chartex" xmlns:cx8="http://schemas.microsoft.com/office/drawing/2016/5/14/chartex" xmlns:mc="http://schemas.openxmlformats.org/markup-compatibility/2006" xmlns:aink="http://schemas.microsoft.com/office/drawing/2016/ink" xmlns:am3d="http://schemas.microsoft.com/office/drawing/2017/model3d" xmlns:o="urn:schemas-microsoft-com:office:office" xmlns:oel="http://schemas.microsoft.com/office/2019/extlst" xmlns:r="http://schemas.openxmlformats.org/officeDocument/2006/relationships" xmlns:m="http://schemas.openxmlformats.org/officeDocument/2006/math" xmlns:v="urn:schemas-microsoft-com:vml" xmlns:wp14="http://schemas.microsoft.com/office/word/2010/wordprocessingDrawing" xmlns:wp="http://schemas.openxmlformats.org/drawingml/2006/wordprocessingDrawing" xmlns:w10="urn:schemas-microsoft-com:office:word" xmlns:w="http://schemas.openxmlformats.org/wordprocessingml/2006/main" xmlns:w14="http://schemas.microsoft.com/office/word/2010/wordml" xmlns:w15="http://schemas.microsoft.com/office/word/2012/wordml" xmlns:w16cex="http://schemas.microsoft.com/office/word/2018/wordml/cex" xmlns:w16cid="http://schemas.microsoft.com/office/word/2016/wordml/cid" xmlns:w16="http://schemas.microsoft.com/office/word/2018/wordml" xmlns:w16sdtdh="http://schemas.microsoft.com/office/word/2020/wordml/sdtdatahash" xmlns:w16se="http://schemas.microsoft.com/office/word/2015/wordml/symex" xmlns:wpg="http://schemas.microsoft.com/office/word/2010/wordprocessingGroup" xmlns:wpi="http://schemas.microsoft.com/office/word/2010/wordprocessingInk" xmlns:wne="http://schemas.microsoft.com/office/word/2006/wordml" xmlns:wps="http://schemas.microsoft.com/office/word/2010/wordprocessingShape" mc:Ignorable="w14 w15 w16se w16cid w16 w16cex w16sdtdh wp14">
+<w:numbering xmlns:wpc="http://schemas.microsoft.com/office/word/2010/wordprocessingCanvas" xmlns:cx="http://schemas.microsoft.com/office/drawing/2014/chartex" xmlns:cx1="http://schemas.microsoft.com/office/drawing/2015/9/8/chartex" xmlns:cx2="http://schemas.microsoft.com/office/drawing/2015/10/21/chartex" xmlns:cx3="http://schemas.microsoft.com/office/drawing/2016/5/9/chartex" xmlns:cx4="http://schemas.microsoft.com/office/drawing/2016/5/10/chartex" xmlns:cx5="http://schemas.microsoft.com/office/drawing/2016/5/11/chartex" xmlns:cx6="http://schemas.microsoft.com/office/drawing/2016/5/12/chartex" xmlns:cx7="http://schemas.microsoft.com/office/drawing/2016/5/13/chartex" xmlns:cx8="http://schemas.microsoft.com/office/drawing/2016/5/14/chartex" xmlns:mc="http://schemas.openxmlformats.org/markup-compatibility/2006" xmlns:aink="http://schemas.microsoft.com/office/drawing/2016/ink" xmlns:am3d="http://schemas.microsoft.com/office/drawing/2017/model3d" xmlns:o="urn:schemas-microsoft-com:office:office" xmlns:oel="http://schemas.microsoft.com/office/2019/extlst" xmlns:r="http://schemas.openxmlformats.org/officeDocument/2006/relationships" xmlns:m="http://schemas.openxmlformats.org/officeDocument/2006/math" xmlns:v="urn:schemas-microsoft-com:vml" xmlns:wp14="http://schemas.microsoft.com/office/word/2010/wordprocessingDrawing" xmlns:wp="http://schemas.openxmlformats.org/drawingml/2006/wordprocessingDrawing" xmlns:w10="urn:schemas-microsoft-com:office:word" xmlns:w="http://schemas.openxmlformats.org/wordprocessingml/2006/main" xmlns:w14="http://schemas.microsoft.com/office/word/2010/wordml" xmlns:w15="http://schemas.microsoft.com/office/word/2012/wordml" xmlns:w16cex="http://schemas.microsoft.com/office/word/2018/wordml/cex" xmlns:w16cid="http://schemas.microsoft.com/office/word/2016/wordml/cid" xmlns:w16="http://schemas.microsoft.com/office/word/2018/wordml" xmlns:w16du="http://schemas.microsoft.com/office/word/2023/wordml/word16du" xmlns:w16sdtdh="http://schemas.microsoft.com/office/word/2020/wordml/sdtdatahash" xmlns:w16se="http://schemas.microsoft.com/office/word/2015/wordml/symex" xmlns:wpg="http://schemas.microsoft.com/office/word/2010/wordprocessingGroup" xmlns:wpi="http://schemas.microsoft.com/office/word/2010/wordprocessingInk" xmlns:wne="http://schemas.microsoft.com/office/word/2006/wordml" xmlns:wps="http://schemas.microsoft.com/office/word/2010/wordprocessingShape" mc:Ignorable="w14 w15 w16se w16cid w16 w16cex w16sdtdh wp14">
   <w:abstractNum w:abstractNumId="0" w15:restartNumberingAfterBreak="0">
     <w:nsid w:val="006E331C"/>
     <w:multiLevelType w:val="hybridMultilevel"/>
@@ -6223,6 +7976,12 @@
 </file>
 
 <file path=customXml/item2.xml><?xml version="1.0" encoding="utf-8"?>
+<p:properties xmlns:p="http://schemas.microsoft.com/office/2006/metadata/properties" xmlns:xsi="http://www.w3.org/2001/XMLSchema-instance" xmlns:pc="http://schemas.microsoft.com/office/infopath/2007/PartnerControls">
+  <documentManagement/>
+</p:properties>
+</file>
+
+<file path=customXml/item3.xml><?xml version="1.0" encoding="utf-8"?>
 <ct:contentTypeSchema xmlns:ct="http://schemas.microsoft.com/office/2006/metadata/contentType" xmlns:ma="http://schemas.microsoft.com/office/2006/metadata/properties/metaAttributes" ct:_="" ma:_="" ma:contentTypeName="Document" ma:contentTypeID="0x010100ED21BC01FE41B54BBC76C8B0C40D491A" ma:contentTypeVersion="4" ma:contentTypeDescription="Create a new document." ma:contentTypeScope="" ma:versionID="eb1abd6de2063e43a55613b0aac5c89f">
   <xsd:schema xmlns:xsd="http://www.w3.org/2001/XMLSchema" xmlns:xs="http://www.w3.org/2001/XMLSchema" xmlns:p="http://schemas.microsoft.com/office/2006/metadata/properties" xmlns:ns2="80049a0f-7a91-4b6c-b400-3b7f5ddec6c7" targetNamespace="http://schemas.microsoft.com/office/2006/metadata/properties" ma:root="true" ma:fieldsID="27ccce53ec3088ee9dcfeda2f59db3e6" ns2:_="">
     <xsd:import namespace="80049a0f-7a91-4b6c-b400-3b7f5ddec6c7"/>
@@ -6368,12 +8127,6 @@
 </ct:contentTypeSchema>
 </file>
 
-<file path=customXml/item3.xml><?xml version="1.0" encoding="utf-8"?>
-<p:properties xmlns:p="http://schemas.microsoft.com/office/2006/metadata/properties" xmlns:xsi="http://www.w3.org/2001/XMLSchema-instance" xmlns:pc="http://schemas.microsoft.com/office/infopath/2007/PartnerControls">
-  <documentManagement/>
-</p:properties>
-</file>
-
 <file path=customXml/itemProps1.xml><?xml version="1.0" encoding="utf-8"?>
 <ds:datastoreItem xmlns:ds="http://schemas.openxmlformats.org/officeDocument/2006/customXml" ds:itemID="{32C5F425-D54D-423F-BED1-9AB762519A72}">
   <ds:schemaRefs>
@@ -6383,6 +8136,15 @@
 </file>
 
 <file path=customXml/itemProps2.xml><?xml version="1.0" encoding="utf-8"?>
+<ds:datastoreItem xmlns:ds="http://schemas.openxmlformats.org/officeDocument/2006/customXml" ds:itemID="{6CEF2CB1-F7A7-4CCB-A25D-1B7EACD7E354}">
+  <ds:schemaRefs>
+    <ds:schemaRef ds:uri="http://schemas.microsoft.com/office/2006/metadata/properties"/>
+    <ds:schemaRef ds:uri="http://schemas.microsoft.com/office/infopath/2007/PartnerControls"/>
+  </ds:schemaRefs>
+</ds:datastoreItem>
+</file>
+
+<file path=customXml/itemProps3.xml><?xml version="1.0" encoding="utf-8"?>
 <ds:datastoreItem xmlns:ds="http://schemas.openxmlformats.org/officeDocument/2006/customXml" ds:itemID="{E8ABED25-0FB0-4824-A7FA-0A837CE6983D}">
   <ds:schemaRefs>
     <ds:schemaRef ds:uri="http://schemas.microsoft.com/office/2006/metadata/contentType"/>
@@ -6398,13 +8160,4 @@
     <ds:schemaRef ds:uri="http://schemas.microsoft.com/internal/obd"/>
   </ds:schemaRefs>
 </ds:datastoreItem>
-</file>
-
-<file path=customXml/itemProps3.xml><?xml version="1.0" encoding="utf-8"?>
-<ds:datastoreItem xmlns:ds="http://schemas.openxmlformats.org/officeDocument/2006/customXml" ds:itemID="{6CEF2CB1-F7A7-4CCB-A25D-1B7EACD7E354}">
-  <ds:schemaRefs>
-    <ds:schemaRef ds:uri="http://schemas.microsoft.com/office/2006/metadata/properties"/>
-    <ds:schemaRef ds:uri="http://schemas.microsoft.com/office/infopath/2007/PartnerControls"/>
-  </ds:schemaRefs>
-</ds:datastoreItem>
 </file>
</xml_diff>